<commit_message>
chore: added repo links
</commit_message>
<xml_diff>
--- a/lab1/МягковГерман-лаб1.docx
+++ b/lab1/МягковГерман-лаб1.docx
@@ -173,23 +173,13 @@
         </w:rPr>
         <w:t>З дисципліни «</w:t>
       </w:r>
-      <w:proofErr w:type="spellStart"/>
-      <w:r>
-        <w:rPr>
-          <w:rFonts w:cs="Times New Roman"/>
-          <w:szCs w:val="28"/>
-          <w:lang w:val="uk-UA"/>
-        </w:rPr>
-        <w:t>Oснови</w:t>
-      </w:r>
-      <w:proofErr w:type="spellEnd"/>
-      <w:r>
-        <w:rPr>
-          <w:rFonts w:cs="Times New Roman"/>
-          <w:szCs w:val="28"/>
-          <w:lang w:val="uk-UA"/>
-        </w:rPr>
-        <w:t xml:space="preserve"> WEB технологій</w:t>
+      <w:r>
+        <w:rPr>
+          <w:rFonts w:cs="Times New Roman"/>
+          <w:szCs w:val="28"/>
+          <w:lang w:val="uk-UA"/>
+        </w:rPr>
+        <w:t>Oснови WEB технологій</w:t>
       </w:r>
       <w:r>
         <w:rPr>
@@ -429,23 +419,13 @@
           <w:lang w:val="uk-UA"/>
         </w:rPr>
       </w:pPr>
-      <w:proofErr w:type="spellStart"/>
-      <w:r>
-        <w:rPr>
-          <w:rFonts w:cs="Times New Roman"/>
-          <w:szCs w:val="28"/>
-          <w:lang w:val="uk-UA"/>
-        </w:rPr>
-        <w:t>Мягков</w:t>
-      </w:r>
-      <w:proofErr w:type="spellEnd"/>
-      <w:r>
-        <w:rPr>
-          <w:rFonts w:cs="Times New Roman"/>
-          <w:szCs w:val="28"/>
-          <w:lang w:val="uk-UA"/>
-        </w:rPr>
-        <w:t xml:space="preserve"> Герман</w:t>
+      <w:r>
+        <w:rPr>
+          <w:rFonts w:cs="Times New Roman"/>
+          <w:szCs w:val="28"/>
+          <w:lang w:val="uk-UA"/>
+        </w:rPr>
+        <w:t>Мягков Герман</w:t>
       </w:r>
     </w:p>
     <w:p>
@@ -580,7 +560,6 @@
         </w:rPr>
         <w:t xml:space="preserve">1. В текстовому редакторі </w:t>
       </w:r>
-      <w:proofErr w:type="spellStart"/>
       <w:r>
         <w:rPr>
           <w:rFonts w:cs="Times New Roman"/>
@@ -588,7 +567,6 @@
         </w:rPr>
         <w:t>VSCode</w:t>
       </w:r>
-      <w:proofErr w:type="spellEnd"/>
       <w:r>
         <w:rPr>
           <w:rFonts w:cs="Times New Roman"/>
@@ -627,36 +605,8 @@
           <w:szCs w:val="28"/>
           <w:lang w:val="uk-UA"/>
         </w:rPr>
-        <w:t xml:space="preserve"> В META - кодування сторінки, </w:t>
-      </w:r>
-      <w:proofErr w:type="spellStart"/>
-      <w:r>
-        <w:rPr>
-          <w:rFonts w:cs="Times New Roman"/>
-          <w:szCs w:val="28"/>
-          <w:lang w:val="uk-UA"/>
-        </w:rPr>
-        <w:t>keywords</w:t>
-      </w:r>
-      <w:proofErr w:type="spellEnd"/>
-      <w:r>
-        <w:rPr>
-          <w:rFonts w:cs="Times New Roman"/>
-          <w:szCs w:val="28"/>
-          <w:lang w:val="uk-UA"/>
-        </w:rPr>
-        <w:t xml:space="preserve">, </w:t>
-      </w:r>
-      <w:proofErr w:type="spellStart"/>
-      <w:r>
-        <w:rPr>
-          <w:rFonts w:cs="Times New Roman"/>
-          <w:szCs w:val="28"/>
-          <w:lang w:val="uk-UA"/>
-        </w:rPr>
-        <w:t>description</w:t>
-      </w:r>
-      <w:proofErr w:type="spellEnd"/>
+        <w:t xml:space="preserve"> В META - кодування сторінки, keywords, description</w:t>
+      </w:r>
     </w:p>
     <w:p>
       <w:pPr>
@@ -937,25 +887,7 @@
           <w:szCs w:val="28"/>
           <w:lang w:val="uk-UA"/>
         </w:rPr>
-        <w:t xml:space="preserve"> на це фото з </w:t>
-      </w:r>
-      <w:proofErr w:type="spellStart"/>
-      <w:r>
-        <w:rPr>
-          <w:rFonts w:cs="Times New Roman"/>
-          <w:szCs w:val="28"/>
-          <w:lang w:val="uk-UA"/>
-        </w:rPr>
-        <w:t>адресою</w:t>
-      </w:r>
-      <w:proofErr w:type="spellEnd"/>
-      <w:r>
-        <w:rPr>
-          <w:rFonts w:cs="Times New Roman"/>
-          <w:szCs w:val="28"/>
-          <w:lang w:val="uk-UA"/>
-        </w:rPr>
-        <w:t xml:space="preserve"> сайту цього міста.</w:t>
+        <w:t xml:space="preserve"> на це фото з адресою сайту цього міста.</w:t>
       </w:r>
     </w:p>
     <w:p>
@@ -1036,7 +968,6 @@
         </w:rPr>
         <w:t>-</w:t>
       </w:r>
-      <w:proofErr w:type="spellStart"/>
       <w:r>
         <w:rPr>
           <w:rFonts w:cs="Times New Roman"/>
@@ -1044,7 +975,6 @@
         </w:rPr>
         <w:t>scm</w:t>
       </w:r>
-      <w:proofErr w:type="spellEnd"/>
       <w:r>
         <w:rPr>
           <w:rFonts w:cs="Times New Roman"/>
@@ -1153,25 +1083,7 @@
           <w:szCs w:val="28"/>
           <w:lang w:val="uk-UA"/>
         </w:rPr>
-        <w:t xml:space="preserve">Завантажити дані </w:t>
-      </w:r>
-      <w:proofErr w:type="spellStart"/>
-      <w:r>
-        <w:rPr>
-          <w:rFonts w:cs="Times New Roman"/>
-          <w:szCs w:val="28"/>
-          <w:lang w:val="uk-UA"/>
-        </w:rPr>
-        <w:t>лаб</w:t>
-      </w:r>
-      <w:proofErr w:type="spellEnd"/>
-      <w:r>
-        <w:rPr>
-          <w:rFonts w:cs="Times New Roman"/>
-          <w:szCs w:val="28"/>
-          <w:lang w:val="uk-UA"/>
-        </w:rPr>
-        <w:t>. роб. в створений репозиторій.</w:t>
+        <w:t>Завантажити дані лаб. роб. в створений репозиторій.</w:t>
       </w:r>
     </w:p>
     <w:p>
@@ -1189,25 +1101,7 @@
           <w:szCs w:val="28"/>
           <w:lang w:val="uk-UA"/>
         </w:rPr>
-        <w:t xml:space="preserve">Завантажити створену сторінку на </w:t>
-      </w:r>
-      <w:proofErr w:type="spellStart"/>
-      <w:r>
-        <w:rPr>
-          <w:rFonts w:cs="Times New Roman"/>
-          <w:szCs w:val="28"/>
-          <w:lang w:val="uk-UA"/>
-        </w:rPr>
-        <w:t>хостінг</w:t>
-      </w:r>
-      <w:proofErr w:type="spellEnd"/>
-      <w:r>
-        <w:rPr>
-          <w:rFonts w:cs="Times New Roman"/>
-          <w:szCs w:val="28"/>
-          <w:lang w:val="uk-UA"/>
-        </w:rPr>
-        <w:t xml:space="preserve"> в </w:t>
+        <w:t xml:space="preserve">Завантажити створену сторінку на хостінг в </w:t>
       </w:r>
       <w:r>
         <w:rPr>
@@ -1260,11 +1154,9 @@
         <w:tab/>
         <w:t xml:space="preserve">В текстовому редакторі </w:t>
       </w:r>
-      <w:proofErr w:type="spellStart"/>
       <w:r>
         <w:t>VSCode</w:t>
       </w:r>
-      <w:proofErr w:type="spellEnd"/>
       <w:r>
         <w:rPr>
           <w:lang w:val="ru-RU"/>
@@ -1417,27 +1309,7 @@
           <w:sz w:val="21"/>
           <w:szCs w:val="21"/>
         </w:rPr>
-        <w:t>"</w:t>
-      </w:r>
-      <w:proofErr w:type="spellStart"/>
-      <w:r>
-        <w:rPr>
-          <w:rFonts w:ascii="Consolas" w:eastAsia="Times New Roman" w:hAnsi="Consolas" w:cs="Times New Roman"/>
-          <w:color w:val="98C379"/>
-          <w:sz w:val="21"/>
-          <w:szCs w:val="21"/>
-        </w:rPr>
-        <w:t>uk</w:t>
-      </w:r>
-      <w:proofErr w:type="spellEnd"/>
-      <w:r>
-        <w:rPr>
-          <w:rFonts w:ascii="Consolas" w:eastAsia="Times New Roman" w:hAnsi="Consolas" w:cs="Times New Roman"/>
-          <w:color w:val="98C379"/>
-          <w:sz w:val="21"/>
-          <w:szCs w:val="21"/>
-        </w:rPr>
-        <w:t>"</w:t>
+        <w:t>"uk"</w:t>
       </w:r>
       <w:r>
         <w:rPr>
@@ -1620,19 +1492,8 @@
           <w:sz w:val="21"/>
           <w:szCs w:val="21"/>
         </w:rPr>
-        <w:t>http-</w:t>
-      </w:r>
-      <w:proofErr w:type="spellStart"/>
-      <w:r>
-        <w:rPr>
-          <w:rFonts w:ascii="Consolas" w:eastAsia="Times New Roman" w:hAnsi="Consolas" w:cs="Times New Roman"/>
-          <w:color w:val="D19A66"/>
-          <w:sz w:val="21"/>
-          <w:szCs w:val="21"/>
-        </w:rPr>
-        <w:t>equiv</w:t>
-      </w:r>
-      <w:proofErr w:type="spellEnd"/>
+        <w:t>http-equiv</w:t>
+      </w:r>
       <w:r>
         <w:rPr>
           <w:rFonts w:ascii="Consolas" w:eastAsia="Times New Roman" w:hAnsi="Consolas" w:cs="Times New Roman"/>
@@ -1844,87 +1705,7 @@
           <w:sz w:val="21"/>
           <w:szCs w:val="21"/>
         </w:rPr>
-        <w:t>&gt;</w:t>
-      </w:r>
-      <w:proofErr w:type="spellStart"/>
-      <w:r>
-        <w:rPr>
-          <w:rFonts w:ascii="Consolas" w:eastAsia="Times New Roman" w:hAnsi="Consolas" w:cs="Times New Roman"/>
-          <w:color w:val="ABB2BF"/>
-          <w:sz w:val="21"/>
-          <w:szCs w:val="21"/>
-        </w:rPr>
-        <w:t>Мягков</w:t>
-      </w:r>
-      <w:proofErr w:type="spellEnd"/>
-      <w:r>
-        <w:rPr>
-          <w:rFonts w:ascii="Consolas" w:eastAsia="Times New Roman" w:hAnsi="Consolas" w:cs="Times New Roman"/>
-          <w:color w:val="ABB2BF"/>
-          <w:sz w:val="21"/>
-          <w:szCs w:val="21"/>
-        </w:rPr>
-        <w:t xml:space="preserve"> Г.В. ІС-91, </w:t>
-      </w:r>
-      <w:proofErr w:type="spellStart"/>
-      <w:r>
-        <w:rPr>
-          <w:rFonts w:ascii="Consolas" w:eastAsia="Times New Roman" w:hAnsi="Consolas" w:cs="Times New Roman"/>
-          <w:color w:val="ABB2BF"/>
-          <w:sz w:val="21"/>
-          <w:szCs w:val="21"/>
-        </w:rPr>
-        <w:t>Лабораторна</w:t>
-      </w:r>
-      <w:proofErr w:type="spellEnd"/>
-      <w:r>
-        <w:rPr>
-          <w:rFonts w:ascii="Consolas" w:eastAsia="Times New Roman" w:hAnsi="Consolas" w:cs="Times New Roman"/>
-          <w:color w:val="ABB2BF"/>
-          <w:sz w:val="21"/>
-          <w:szCs w:val="21"/>
-        </w:rPr>
-        <w:t xml:space="preserve"> </w:t>
-      </w:r>
-      <w:proofErr w:type="spellStart"/>
-      <w:r>
-        <w:rPr>
-          <w:rFonts w:ascii="Consolas" w:eastAsia="Times New Roman" w:hAnsi="Consolas" w:cs="Times New Roman"/>
-          <w:color w:val="ABB2BF"/>
-          <w:sz w:val="21"/>
-          <w:szCs w:val="21"/>
-        </w:rPr>
-        <w:t>робота</w:t>
-      </w:r>
-      <w:proofErr w:type="spellEnd"/>
-      <w:r>
-        <w:rPr>
-          <w:rFonts w:ascii="Consolas" w:eastAsia="Times New Roman" w:hAnsi="Consolas" w:cs="Times New Roman"/>
-          <w:color w:val="ABB2BF"/>
-          <w:sz w:val="21"/>
-          <w:szCs w:val="21"/>
-        </w:rPr>
-        <w:t xml:space="preserve"> №1, </w:t>
-      </w:r>
-      <w:proofErr w:type="spellStart"/>
-      <w:r>
-        <w:rPr>
-          <w:rFonts w:ascii="Consolas" w:eastAsia="Times New Roman" w:hAnsi="Consolas" w:cs="Times New Roman"/>
-          <w:color w:val="ABB2BF"/>
-          <w:sz w:val="21"/>
-          <w:szCs w:val="21"/>
-        </w:rPr>
-        <w:t>Варіант</w:t>
-      </w:r>
-      <w:proofErr w:type="spellEnd"/>
-      <w:r>
-        <w:rPr>
-          <w:rFonts w:ascii="Consolas" w:eastAsia="Times New Roman" w:hAnsi="Consolas" w:cs="Times New Roman"/>
-          <w:color w:val="ABB2BF"/>
-          <w:sz w:val="21"/>
-          <w:szCs w:val="21"/>
-        </w:rPr>
-        <w:t xml:space="preserve"> №84&lt;/</w:t>
+        <w:t>&gt;Мягков Г.В. ІС-91, Лабораторна робота №1, Варіант №84&lt;/</w:t>
       </w:r>
       <w:r>
         <w:rPr>
@@ -2219,75 +2000,8 @@
           <w:szCs w:val="21"/>
           <w:lang w:val="ru-RU"/>
         </w:rPr>
-        <w:t xml:space="preserve">&gt;Дата та </w:t>
-      </w:r>
-      <w:proofErr w:type="spellStart"/>
-      <w:r>
-        <w:rPr>
-          <w:rFonts w:ascii="Consolas" w:eastAsia="Times New Roman" w:hAnsi="Consolas" w:cs="Times New Roman"/>
-          <w:color w:val="ABB2BF"/>
-          <w:sz w:val="21"/>
-          <w:szCs w:val="21"/>
-          <w:lang w:val="ru-RU"/>
-        </w:rPr>
-        <w:t>місце</w:t>
-      </w:r>
-      <w:proofErr w:type="spellEnd"/>
-      <w:r>
-        <w:rPr>
-          <w:rFonts w:ascii="Consolas" w:eastAsia="Times New Roman" w:hAnsi="Consolas" w:cs="Times New Roman"/>
-          <w:color w:val="ABB2BF"/>
-          <w:sz w:val="21"/>
-          <w:szCs w:val="21"/>
-          <w:lang w:val="ru-RU"/>
-        </w:rPr>
-        <w:t xml:space="preserve"> </w:t>
-      </w:r>
-      <w:proofErr w:type="spellStart"/>
-      <w:r>
-        <w:rPr>
-          <w:rFonts w:ascii="Consolas" w:eastAsia="Times New Roman" w:hAnsi="Consolas" w:cs="Times New Roman"/>
-          <w:color w:val="ABB2BF"/>
-          <w:sz w:val="21"/>
-          <w:szCs w:val="21"/>
-          <w:lang w:val="ru-RU"/>
-        </w:rPr>
-        <w:t>народження</w:t>
-      </w:r>
-      <w:proofErr w:type="spellEnd"/>
-      <w:r>
-        <w:rPr>
-          <w:rFonts w:ascii="Consolas" w:eastAsia="Times New Roman" w:hAnsi="Consolas" w:cs="Times New Roman"/>
-          <w:color w:val="ABB2BF"/>
-          <w:sz w:val="21"/>
-          <w:szCs w:val="21"/>
-          <w:lang w:val="ru-RU"/>
-        </w:rPr>
-        <w:t xml:space="preserve">: 9 Листопаду 2001 року, м. </w:t>
-      </w:r>
-      <w:proofErr w:type="spellStart"/>
-      <w:r>
-        <w:rPr>
-          <w:rFonts w:ascii="Consolas" w:eastAsia="Times New Roman" w:hAnsi="Consolas" w:cs="Times New Roman"/>
-          <w:color w:val="ABB2BF"/>
-          <w:sz w:val="21"/>
-          <w:szCs w:val="21"/>
-          <w:lang w:val="ru-RU"/>
-        </w:rPr>
-        <w:t>Запоріжжя</w:t>
-      </w:r>
-      <w:proofErr w:type="spellEnd"/>
-      <w:r>
-        <w:rPr>
-          <w:rFonts w:ascii="Consolas" w:eastAsia="Times New Roman" w:hAnsi="Consolas" w:cs="Times New Roman"/>
-          <w:color w:val="ABB2BF"/>
-          <w:sz w:val="21"/>
-          <w:szCs w:val="21"/>
-          <w:lang w:val="ru-RU"/>
-        </w:rPr>
-        <w:t>&lt;</w:t>
-      </w:r>
-      <w:proofErr w:type="spellStart"/>
+        <w:t>&gt;Дата та місце народження: 9 Листопаду 2001 року, м. Запоріжжя&lt;</w:t>
+      </w:r>
       <w:r>
         <w:rPr>
           <w:rFonts w:ascii="Consolas" w:eastAsia="Times New Roman" w:hAnsi="Consolas" w:cs="Times New Roman"/>
@@ -2297,7 +2011,6 @@
         </w:rPr>
         <w:t>br</w:t>
       </w:r>
-      <w:proofErr w:type="spellEnd"/>
       <w:r>
         <w:rPr>
           <w:rFonts w:ascii="Consolas" w:eastAsia="Times New Roman" w:hAnsi="Consolas" w:cs="Times New Roman"/>
@@ -2395,95 +2108,7 @@
           <w:szCs w:val="21"/>
           <w:lang w:val="ru-RU"/>
         </w:rPr>
-        <w:t>&gt;</w:t>
-      </w:r>
-      <w:proofErr w:type="spellStart"/>
-      <w:r>
-        <w:rPr>
-          <w:rFonts w:ascii="Consolas" w:eastAsia="Times New Roman" w:hAnsi="Consolas" w:cs="Times New Roman"/>
-          <w:color w:val="ABB2BF"/>
-          <w:sz w:val="21"/>
-          <w:szCs w:val="21"/>
-          <w:lang w:val="ru-RU"/>
-        </w:rPr>
-        <w:t>Освіта</w:t>
-      </w:r>
-      <w:proofErr w:type="spellEnd"/>
-      <w:r>
-        <w:rPr>
-          <w:rFonts w:ascii="Consolas" w:eastAsia="Times New Roman" w:hAnsi="Consolas" w:cs="Times New Roman"/>
-          <w:color w:val="ABB2BF"/>
-          <w:sz w:val="21"/>
-          <w:szCs w:val="21"/>
-          <w:lang w:val="ru-RU"/>
-        </w:rPr>
-        <w:t xml:space="preserve">: </w:t>
-      </w:r>
-      <w:proofErr w:type="spellStart"/>
-      <w:r>
-        <w:rPr>
-          <w:rFonts w:ascii="Consolas" w:eastAsia="Times New Roman" w:hAnsi="Consolas" w:cs="Times New Roman"/>
-          <w:color w:val="ABB2BF"/>
-          <w:sz w:val="21"/>
-          <w:szCs w:val="21"/>
-          <w:lang w:val="ru-RU"/>
-        </w:rPr>
-        <w:t>Гімназія</w:t>
-      </w:r>
-      <w:proofErr w:type="spellEnd"/>
-      <w:r>
-        <w:rPr>
-          <w:rFonts w:ascii="Consolas" w:eastAsia="Times New Roman" w:hAnsi="Consolas" w:cs="Times New Roman"/>
-          <w:color w:val="ABB2BF"/>
-          <w:sz w:val="21"/>
-          <w:szCs w:val="21"/>
-          <w:lang w:val="ru-RU"/>
-        </w:rPr>
-        <w:t xml:space="preserve"> №28, м. </w:t>
-      </w:r>
-      <w:proofErr w:type="spellStart"/>
-      <w:r>
-        <w:rPr>
-          <w:rFonts w:ascii="Consolas" w:eastAsia="Times New Roman" w:hAnsi="Consolas" w:cs="Times New Roman"/>
-          <w:color w:val="ABB2BF"/>
-          <w:sz w:val="21"/>
-          <w:szCs w:val="21"/>
-          <w:lang w:val="ru-RU"/>
-        </w:rPr>
-        <w:t>Запоріжжя</w:t>
-      </w:r>
-      <w:proofErr w:type="spellEnd"/>
-      <w:r>
-        <w:rPr>
-          <w:rFonts w:ascii="Consolas" w:eastAsia="Times New Roman" w:hAnsi="Consolas" w:cs="Times New Roman"/>
-          <w:color w:val="ABB2BF"/>
-          <w:sz w:val="21"/>
-          <w:szCs w:val="21"/>
-          <w:lang w:val="ru-RU"/>
-        </w:rPr>
-        <w:t xml:space="preserve">; НТУУ "КПІ", м. </w:t>
-      </w:r>
-      <w:proofErr w:type="spellStart"/>
-      <w:r>
-        <w:rPr>
-          <w:rFonts w:ascii="Consolas" w:eastAsia="Times New Roman" w:hAnsi="Consolas" w:cs="Times New Roman"/>
-          <w:color w:val="ABB2BF"/>
-          <w:sz w:val="21"/>
-          <w:szCs w:val="21"/>
-          <w:lang w:val="ru-RU"/>
-        </w:rPr>
-        <w:t>Київ</w:t>
-      </w:r>
-      <w:proofErr w:type="spellEnd"/>
-      <w:r>
-        <w:rPr>
-          <w:rFonts w:ascii="Consolas" w:eastAsia="Times New Roman" w:hAnsi="Consolas" w:cs="Times New Roman"/>
-          <w:color w:val="ABB2BF"/>
-          <w:sz w:val="21"/>
-          <w:szCs w:val="21"/>
-          <w:lang w:val="ru-RU"/>
-        </w:rPr>
-        <w:t>&lt;/</w:t>
+        <w:t>&gt;Освіта: Гімназія №28, м. Запоріжжя; НТУУ "КПІ", м. Київ&lt;/</w:t>
       </w:r>
       <w:r>
         <w:rPr>
@@ -2572,29 +2197,7 @@
           <w:szCs w:val="21"/>
           <w:lang w:val="ru-RU"/>
         </w:rPr>
-        <w:t>&gt;</w:t>
-      </w:r>
-      <w:proofErr w:type="spellStart"/>
-      <w:r>
-        <w:rPr>
-          <w:rFonts w:ascii="Consolas" w:eastAsia="Times New Roman" w:hAnsi="Consolas" w:cs="Times New Roman"/>
-          <w:color w:val="ABB2BF"/>
-          <w:sz w:val="21"/>
-          <w:szCs w:val="21"/>
-          <w:lang w:val="ru-RU"/>
-        </w:rPr>
-        <w:t>Хоббі</w:t>
-      </w:r>
-      <w:proofErr w:type="spellEnd"/>
-      <w:r>
-        <w:rPr>
-          <w:rFonts w:ascii="Consolas" w:eastAsia="Times New Roman" w:hAnsi="Consolas" w:cs="Times New Roman"/>
-          <w:color w:val="ABB2BF"/>
-          <w:sz w:val="21"/>
-          <w:szCs w:val="21"/>
-          <w:lang w:val="ru-RU"/>
-        </w:rPr>
-        <w:t>:&lt;/</w:t>
+        <w:t>&gt;Хоббі:&lt;/</w:t>
       </w:r>
       <w:r>
         <w:rPr>
@@ -2666,7 +2269,6 @@
         </w:rPr>
         <w:t xml:space="preserve"> &lt;</w:t>
       </w:r>
-      <w:proofErr w:type="spellStart"/>
       <w:r>
         <w:rPr>
           <w:rFonts w:ascii="Consolas" w:eastAsia="Times New Roman" w:hAnsi="Consolas" w:cs="Times New Roman"/>
@@ -2676,7 +2278,6 @@
         </w:rPr>
         <w:t>ul</w:t>
       </w:r>
-      <w:proofErr w:type="spellEnd"/>
       <w:r>
         <w:rPr>
           <w:rFonts w:ascii="Consolas" w:eastAsia="Times New Roman" w:hAnsi="Consolas" w:cs="Times New Roman"/>
@@ -2793,51 +2394,7 @@
           <w:szCs w:val="21"/>
           <w:lang w:val="ru-RU"/>
         </w:rPr>
-        <w:t>&gt;</w:t>
-      </w:r>
-      <w:proofErr w:type="spellStart"/>
-      <w:r>
-        <w:rPr>
-          <w:rFonts w:ascii="Consolas" w:eastAsia="Times New Roman" w:hAnsi="Consolas" w:cs="Times New Roman"/>
-          <w:color w:val="ABB2BF"/>
-          <w:sz w:val="21"/>
-          <w:szCs w:val="21"/>
-          <w:lang w:val="ru-RU"/>
-        </w:rPr>
-        <w:t>Прослуховування</w:t>
-      </w:r>
-      <w:proofErr w:type="spellEnd"/>
-      <w:r>
-        <w:rPr>
-          <w:rFonts w:ascii="Consolas" w:eastAsia="Times New Roman" w:hAnsi="Consolas" w:cs="Times New Roman"/>
-          <w:color w:val="ABB2BF"/>
-          <w:sz w:val="21"/>
-          <w:szCs w:val="21"/>
-          <w:lang w:val="ru-RU"/>
-        </w:rPr>
-        <w:t xml:space="preserve"> </w:t>
-      </w:r>
-      <w:proofErr w:type="spellStart"/>
-      <w:r>
-        <w:rPr>
-          <w:rFonts w:ascii="Consolas" w:eastAsia="Times New Roman" w:hAnsi="Consolas" w:cs="Times New Roman"/>
-          <w:color w:val="ABB2BF"/>
-          <w:sz w:val="21"/>
-          <w:szCs w:val="21"/>
-          <w:lang w:val="ru-RU"/>
-        </w:rPr>
-        <w:t>музики</w:t>
-      </w:r>
-      <w:proofErr w:type="spellEnd"/>
-      <w:r>
-        <w:rPr>
-          <w:rFonts w:ascii="Consolas" w:eastAsia="Times New Roman" w:hAnsi="Consolas" w:cs="Times New Roman"/>
-          <w:color w:val="ABB2BF"/>
-          <w:sz w:val="21"/>
-          <w:szCs w:val="21"/>
-          <w:lang w:val="ru-RU"/>
-        </w:rPr>
-        <w:t>&lt;/</w:t>
+        <w:t>&gt;Прослуховування музики&lt;/</w:t>
       </w:r>
       <w:r>
         <w:rPr>
@@ -2964,29 +2521,7 @@
           <w:szCs w:val="21"/>
           <w:lang w:val="ru-RU"/>
         </w:rPr>
-        <w:t xml:space="preserve">&gt;Гра на </w:t>
-      </w:r>
-      <w:proofErr w:type="spellStart"/>
-      <w:r>
-        <w:rPr>
-          <w:rFonts w:ascii="Consolas" w:eastAsia="Times New Roman" w:hAnsi="Consolas" w:cs="Times New Roman"/>
-          <w:color w:val="ABB2BF"/>
-          <w:sz w:val="21"/>
-          <w:szCs w:val="21"/>
-          <w:lang w:val="ru-RU"/>
-        </w:rPr>
-        <w:t>гітарі</w:t>
-      </w:r>
-      <w:proofErr w:type="spellEnd"/>
-      <w:r>
-        <w:rPr>
-          <w:rFonts w:ascii="Consolas" w:eastAsia="Times New Roman" w:hAnsi="Consolas" w:cs="Times New Roman"/>
-          <w:color w:val="ABB2BF"/>
-          <w:sz w:val="21"/>
-          <w:szCs w:val="21"/>
-          <w:lang w:val="ru-RU"/>
-        </w:rPr>
-        <w:t>&lt;/</w:t>
+        <w:t>&gt;Гра на гітарі&lt;/</w:t>
       </w:r>
       <w:r>
         <w:rPr>
@@ -3185,7 +2720,6 @@
         </w:rPr>
         <w:t xml:space="preserve"> &lt;/</w:t>
       </w:r>
-      <w:proofErr w:type="spellStart"/>
       <w:r>
         <w:rPr>
           <w:rFonts w:ascii="Consolas" w:eastAsia="Times New Roman" w:hAnsi="Consolas" w:cs="Times New Roman"/>
@@ -3195,7 +2729,6 @@
         </w:rPr>
         <w:t>ul</w:t>
       </w:r>
-      <w:proofErr w:type="spellEnd"/>
       <w:r>
         <w:rPr>
           <w:rFonts w:ascii="Consolas" w:eastAsia="Times New Roman" w:hAnsi="Consolas" w:cs="Times New Roman"/>
@@ -3274,51 +2807,7 @@
           <w:szCs w:val="21"/>
           <w:lang w:val="ru-RU"/>
         </w:rPr>
-        <w:t>&gt;</w:t>
-      </w:r>
-      <w:proofErr w:type="spellStart"/>
-      <w:r>
-        <w:rPr>
-          <w:rFonts w:ascii="Consolas" w:eastAsia="Times New Roman" w:hAnsi="Consolas" w:cs="Times New Roman"/>
-          <w:color w:val="ABB2BF"/>
-          <w:sz w:val="21"/>
-          <w:szCs w:val="21"/>
-          <w:lang w:val="ru-RU"/>
-        </w:rPr>
-        <w:t>Улюблені</w:t>
-      </w:r>
-      <w:proofErr w:type="spellEnd"/>
-      <w:r>
-        <w:rPr>
-          <w:rFonts w:ascii="Consolas" w:eastAsia="Times New Roman" w:hAnsi="Consolas" w:cs="Times New Roman"/>
-          <w:color w:val="ABB2BF"/>
-          <w:sz w:val="21"/>
-          <w:szCs w:val="21"/>
-          <w:lang w:val="ru-RU"/>
-        </w:rPr>
-        <w:t xml:space="preserve"> </w:t>
-      </w:r>
-      <w:proofErr w:type="spellStart"/>
-      <w:r>
-        <w:rPr>
-          <w:rFonts w:ascii="Consolas" w:eastAsia="Times New Roman" w:hAnsi="Consolas" w:cs="Times New Roman"/>
-          <w:color w:val="ABB2BF"/>
-          <w:sz w:val="21"/>
-          <w:szCs w:val="21"/>
-          <w:lang w:val="ru-RU"/>
-        </w:rPr>
-        <w:t>фільми</w:t>
-      </w:r>
-      <w:proofErr w:type="spellEnd"/>
-      <w:r>
-        <w:rPr>
-          <w:rFonts w:ascii="Consolas" w:eastAsia="Times New Roman" w:hAnsi="Consolas" w:cs="Times New Roman"/>
-          <w:color w:val="ABB2BF"/>
-          <w:sz w:val="21"/>
-          <w:szCs w:val="21"/>
-          <w:lang w:val="ru-RU"/>
-        </w:rPr>
-        <w:t xml:space="preserve"> та книги:&lt;/</w:t>
+        <w:t>&gt;Улюблені фільми та книги:&lt;/</w:t>
       </w:r>
       <w:r>
         <w:rPr>
@@ -3390,7 +2879,6 @@
         </w:rPr>
         <w:t xml:space="preserve"> &lt;</w:t>
       </w:r>
-      <w:proofErr w:type="spellStart"/>
       <w:r>
         <w:rPr>
           <w:rFonts w:ascii="Consolas" w:eastAsia="Times New Roman" w:hAnsi="Consolas" w:cs="Times New Roman"/>
@@ -3400,7 +2888,6 @@
         </w:rPr>
         <w:t>ol</w:t>
       </w:r>
-      <w:proofErr w:type="spellEnd"/>
       <w:r>
         <w:rPr>
           <w:rFonts w:ascii="Consolas" w:eastAsia="Times New Roman" w:hAnsi="Consolas" w:cs="Times New Roman"/>
@@ -3556,73 +3043,7 @@
           <w:szCs w:val="21"/>
           <w:lang w:val="ru-RU"/>
         </w:rPr>
-        <w:t xml:space="preserve">&gt;Цикл </w:t>
-      </w:r>
-      <w:proofErr w:type="spellStart"/>
-      <w:r>
-        <w:rPr>
-          <w:rFonts w:ascii="Consolas" w:eastAsia="Times New Roman" w:hAnsi="Consolas" w:cs="Times New Roman"/>
-          <w:color w:val="ABB2BF"/>
-          <w:sz w:val="21"/>
-          <w:szCs w:val="21"/>
-          <w:lang w:val="ru-RU"/>
-        </w:rPr>
-        <w:t>романів</w:t>
-      </w:r>
-      <w:proofErr w:type="spellEnd"/>
-      <w:r>
-        <w:rPr>
-          <w:rFonts w:ascii="Consolas" w:eastAsia="Times New Roman" w:hAnsi="Consolas" w:cs="Times New Roman"/>
-          <w:color w:val="ABB2BF"/>
-          <w:sz w:val="21"/>
-          <w:szCs w:val="21"/>
-          <w:lang w:val="ru-RU"/>
-        </w:rPr>
-        <w:t xml:space="preserve"> "</w:t>
-      </w:r>
-      <w:proofErr w:type="spellStart"/>
-      <w:r>
-        <w:rPr>
-          <w:rFonts w:ascii="Consolas" w:eastAsia="Times New Roman" w:hAnsi="Consolas" w:cs="Times New Roman"/>
-          <w:color w:val="ABB2BF"/>
-          <w:sz w:val="21"/>
-          <w:szCs w:val="21"/>
-          <w:lang w:val="ru-RU"/>
-        </w:rPr>
-        <w:t>Хроніки</w:t>
-      </w:r>
-      <w:proofErr w:type="spellEnd"/>
-      <w:r>
-        <w:rPr>
-          <w:rFonts w:ascii="Consolas" w:eastAsia="Times New Roman" w:hAnsi="Consolas" w:cs="Times New Roman"/>
-          <w:color w:val="ABB2BF"/>
-          <w:sz w:val="21"/>
-          <w:szCs w:val="21"/>
-          <w:lang w:val="ru-RU"/>
-        </w:rPr>
-        <w:t xml:space="preserve"> </w:t>
-      </w:r>
-      <w:proofErr w:type="spellStart"/>
-      <w:r>
-        <w:rPr>
-          <w:rFonts w:ascii="Consolas" w:eastAsia="Times New Roman" w:hAnsi="Consolas" w:cs="Times New Roman"/>
-          <w:color w:val="ABB2BF"/>
-          <w:sz w:val="21"/>
-          <w:szCs w:val="21"/>
-          <w:lang w:val="ru-RU"/>
-        </w:rPr>
-        <w:t>Дюни</w:t>
-      </w:r>
-      <w:proofErr w:type="spellEnd"/>
-      <w:r>
-        <w:rPr>
-          <w:rFonts w:ascii="Consolas" w:eastAsia="Times New Roman" w:hAnsi="Consolas" w:cs="Times New Roman"/>
-          <w:color w:val="ABB2BF"/>
-          <w:sz w:val="21"/>
-          <w:szCs w:val="21"/>
-          <w:lang w:val="ru-RU"/>
-        </w:rPr>
-        <w:t>"&lt;/</w:t>
+        <w:t>&gt;Цикл романів "Хроніки Дюни"&lt;/</w:t>
       </w:r>
       <w:r>
         <w:rPr>
@@ -3749,51 +3170,7 @@
           <w:szCs w:val="21"/>
           <w:lang w:val="ru-RU"/>
         </w:rPr>
-        <w:t>&gt;</w:t>
-      </w:r>
-      <w:proofErr w:type="spellStart"/>
-      <w:r>
-        <w:rPr>
-          <w:rFonts w:ascii="Consolas" w:eastAsia="Times New Roman" w:hAnsi="Consolas" w:cs="Times New Roman"/>
-          <w:color w:val="ABB2BF"/>
-          <w:sz w:val="21"/>
-          <w:szCs w:val="21"/>
-          <w:lang w:val="ru-RU"/>
-        </w:rPr>
-        <w:t>Фільм</w:t>
-      </w:r>
-      <w:proofErr w:type="spellEnd"/>
-      <w:r>
-        <w:rPr>
-          <w:rFonts w:ascii="Consolas" w:eastAsia="Times New Roman" w:hAnsi="Consolas" w:cs="Times New Roman"/>
-          <w:color w:val="ABB2BF"/>
-          <w:sz w:val="21"/>
-          <w:szCs w:val="21"/>
-          <w:lang w:val="ru-RU"/>
-        </w:rPr>
-        <w:t xml:space="preserve"> "Форрест </w:t>
-      </w:r>
-      <w:proofErr w:type="spellStart"/>
-      <w:r>
-        <w:rPr>
-          <w:rFonts w:ascii="Consolas" w:eastAsia="Times New Roman" w:hAnsi="Consolas" w:cs="Times New Roman"/>
-          <w:color w:val="ABB2BF"/>
-          <w:sz w:val="21"/>
-          <w:szCs w:val="21"/>
-          <w:lang w:val="ru-RU"/>
-        </w:rPr>
-        <w:t>Ґамп</w:t>
-      </w:r>
-      <w:proofErr w:type="spellEnd"/>
-      <w:r>
-        <w:rPr>
-          <w:rFonts w:ascii="Consolas" w:eastAsia="Times New Roman" w:hAnsi="Consolas" w:cs="Times New Roman"/>
-          <w:color w:val="ABB2BF"/>
-          <w:sz w:val="21"/>
-          <w:szCs w:val="21"/>
-          <w:lang w:val="ru-RU"/>
-        </w:rPr>
-        <w:t>"&lt;/</w:t>
+        <w:t>&gt;Фільм "Форрест Ґамп"&lt;/</w:t>
       </w:r>
       <w:r>
         <w:rPr>
@@ -3920,95 +3297,7 @@
           <w:szCs w:val="21"/>
           <w:lang w:val="ru-RU"/>
         </w:rPr>
-        <w:t>&gt;</w:t>
-      </w:r>
-      <w:proofErr w:type="spellStart"/>
-      <w:r>
-        <w:rPr>
-          <w:rFonts w:ascii="Consolas" w:eastAsia="Times New Roman" w:hAnsi="Consolas" w:cs="Times New Roman"/>
-          <w:color w:val="ABB2BF"/>
-          <w:sz w:val="21"/>
-          <w:szCs w:val="21"/>
-          <w:lang w:val="ru-RU"/>
-        </w:rPr>
-        <w:t>Фільм</w:t>
-      </w:r>
-      <w:proofErr w:type="spellEnd"/>
-      <w:r>
-        <w:rPr>
-          <w:rFonts w:ascii="Consolas" w:eastAsia="Times New Roman" w:hAnsi="Consolas" w:cs="Times New Roman"/>
-          <w:color w:val="ABB2BF"/>
-          <w:sz w:val="21"/>
-          <w:szCs w:val="21"/>
-          <w:lang w:val="ru-RU"/>
-        </w:rPr>
-        <w:t xml:space="preserve"> "</w:t>
-      </w:r>
-      <w:proofErr w:type="spellStart"/>
-      <w:r>
-        <w:rPr>
-          <w:rFonts w:ascii="Consolas" w:eastAsia="Times New Roman" w:hAnsi="Consolas" w:cs="Times New Roman"/>
-          <w:color w:val="ABB2BF"/>
-          <w:sz w:val="21"/>
-          <w:szCs w:val="21"/>
-          <w:lang w:val="ru-RU"/>
-        </w:rPr>
-        <w:t>Пролітаючи</w:t>
-      </w:r>
-      <w:proofErr w:type="spellEnd"/>
-      <w:r>
-        <w:rPr>
-          <w:rFonts w:ascii="Consolas" w:eastAsia="Times New Roman" w:hAnsi="Consolas" w:cs="Times New Roman"/>
-          <w:color w:val="ABB2BF"/>
-          <w:sz w:val="21"/>
-          <w:szCs w:val="21"/>
-          <w:lang w:val="ru-RU"/>
-        </w:rPr>
-        <w:t xml:space="preserve"> над </w:t>
-      </w:r>
-      <w:proofErr w:type="spellStart"/>
-      <w:r>
-        <w:rPr>
-          <w:rFonts w:ascii="Consolas" w:eastAsia="Times New Roman" w:hAnsi="Consolas" w:cs="Times New Roman"/>
-          <w:color w:val="ABB2BF"/>
-          <w:sz w:val="21"/>
-          <w:szCs w:val="21"/>
-          <w:lang w:val="ru-RU"/>
-        </w:rPr>
-        <w:t>гніздом</w:t>
-      </w:r>
-      <w:proofErr w:type="spellEnd"/>
-      <w:r>
-        <w:rPr>
-          <w:rFonts w:ascii="Consolas" w:eastAsia="Times New Roman" w:hAnsi="Consolas" w:cs="Times New Roman"/>
-          <w:color w:val="ABB2BF"/>
-          <w:sz w:val="21"/>
-          <w:szCs w:val="21"/>
-          <w:lang w:val="ru-RU"/>
-        </w:rPr>
-        <w:t xml:space="preserve"> </w:t>
-      </w:r>
-      <w:proofErr w:type="spellStart"/>
-      <w:r>
-        <w:rPr>
-          <w:rFonts w:ascii="Consolas" w:eastAsia="Times New Roman" w:hAnsi="Consolas" w:cs="Times New Roman"/>
-          <w:color w:val="ABB2BF"/>
-          <w:sz w:val="21"/>
-          <w:szCs w:val="21"/>
-          <w:lang w:val="ru-RU"/>
-        </w:rPr>
-        <w:t>зозулі</w:t>
-      </w:r>
-      <w:proofErr w:type="spellEnd"/>
-      <w:r>
-        <w:rPr>
-          <w:rFonts w:ascii="Consolas" w:eastAsia="Times New Roman" w:hAnsi="Consolas" w:cs="Times New Roman"/>
-          <w:color w:val="ABB2BF"/>
-          <w:sz w:val="21"/>
-          <w:szCs w:val="21"/>
-          <w:lang w:val="ru-RU"/>
-        </w:rPr>
-        <w:t>"&lt;/</w:t>
+        <w:t>&gt;Фільм "Пролітаючи над гніздом зозулі"&lt;/</w:t>
       </w:r>
       <w:r>
         <w:rPr>
@@ -4080,7 +3369,6 @@
         </w:rPr>
         <w:t xml:space="preserve"> &lt;/</w:t>
       </w:r>
-      <w:proofErr w:type="spellStart"/>
       <w:r>
         <w:rPr>
           <w:rFonts w:ascii="Consolas" w:eastAsia="Times New Roman" w:hAnsi="Consolas" w:cs="Times New Roman"/>
@@ -4090,7 +3378,6 @@
         </w:rPr>
         <w:t>ol</w:t>
       </w:r>
-      <w:proofErr w:type="spellEnd"/>
       <w:r>
         <w:rPr>
           <w:rFonts w:ascii="Consolas" w:eastAsia="Times New Roman" w:hAnsi="Consolas" w:cs="Times New Roman"/>
@@ -4169,262 +3456,8 @@
           <w:szCs w:val="21"/>
           <w:lang w:val="ru-RU"/>
         </w:rPr>
-        <w:t>&gt;</w:t>
-      </w:r>
-      <w:proofErr w:type="spellStart"/>
-      <w:r>
-        <w:rPr>
-          <w:rFonts w:ascii="Consolas" w:eastAsia="Times New Roman" w:hAnsi="Consolas" w:cs="Times New Roman"/>
-          <w:color w:val="ABB2BF"/>
-          <w:sz w:val="21"/>
-          <w:szCs w:val="21"/>
-          <w:lang w:val="ru-RU"/>
-        </w:rPr>
-        <w:t>Київ</w:t>
-      </w:r>
-      <w:proofErr w:type="spellEnd"/>
-      <w:r>
-        <w:rPr>
-          <w:rFonts w:ascii="Consolas" w:eastAsia="Times New Roman" w:hAnsi="Consolas" w:cs="Times New Roman"/>
-          <w:color w:val="ABB2BF"/>
-          <w:sz w:val="21"/>
-          <w:szCs w:val="21"/>
-          <w:lang w:val="ru-RU"/>
-        </w:rPr>
-        <w:t xml:space="preserve"> </w:t>
-      </w:r>
-      <w:proofErr w:type="spellStart"/>
-      <w:r>
-        <w:rPr>
-          <w:rFonts w:ascii="Consolas" w:eastAsia="Times New Roman" w:hAnsi="Consolas" w:cs="Times New Roman"/>
-          <w:color w:val="ABB2BF"/>
-          <w:sz w:val="21"/>
-          <w:szCs w:val="21"/>
-          <w:lang w:val="ru-RU"/>
-        </w:rPr>
-        <w:t>столиця</w:t>
-      </w:r>
-      <w:proofErr w:type="spellEnd"/>
-      <w:r>
-        <w:rPr>
-          <w:rFonts w:ascii="Consolas" w:eastAsia="Times New Roman" w:hAnsi="Consolas" w:cs="Times New Roman"/>
-          <w:color w:val="ABB2BF"/>
-          <w:sz w:val="21"/>
-          <w:szCs w:val="21"/>
-          <w:lang w:val="ru-RU"/>
-        </w:rPr>
-        <w:t xml:space="preserve"> та </w:t>
-      </w:r>
-      <w:proofErr w:type="spellStart"/>
-      <w:r>
-        <w:rPr>
-          <w:rFonts w:ascii="Consolas" w:eastAsia="Times New Roman" w:hAnsi="Consolas" w:cs="Times New Roman"/>
-          <w:color w:val="ABB2BF"/>
-          <w:sz w:val="21"/>
-          <w:szCs w:val="21"/>
-          <w:lang w:val="ru-RU"/>
-        </w:rPr>
-        <w:t>найбільше</w:t>
-      </w:r>
-      <w:proofErr w:type="spellEnd"/>
-      <w:r>
-        <w:rPr>
-          <w:rFonts w:ascii="Consolas" w:eastAsia="Times New Roman" w:hAnsi="Consolas" w:cs="Times New Roman"/>
-          <w:color w:val="ABB2BF"/>
-          <w:sz w:val="21"/>
-          <w:szCs w:val="21"/>
-          <w:lang w:val="ru-RU"/>
-        </w:rPr>
-        <w:t xml:space="preserve"> </w:t>
-      </w:r>
-      <w:proofErr w:type="spellStart"/>
-      <w:r>
-        <w:rPr>
-          <w:rFonts w:ascii="Consolas" w:eastAsia="Times New Roman" w:hAnsi="Consolas" w:cs="Times New Roman"/>
-          <w:color w:val="ABB2BF"/>
-          <w:sz w:val="21"/>
-          <w:szCs w:val="21"/>
-          <w:lang w:val="ru-RU"/>
-        </w:rPr>
-        <w:t>місто</w:t>
-      </w:r>
-      <w:proofErr w:type="spellEnd"/>
-      <w:r>
-        <w:rPr>
-          <w:rFonts w:ascii="Consolas" w:eastAsia="Times New Roman" w:hAnsi="Consolas" w:cs="Times New Roman"/>
-          <w:color w:val="ABB2BF"/>
-          <w:sz w:val="21"/>
-          <w:szCs w:val="21"/>
-          <w:lang w:val="ru-RU"/>
-        </w:rPr>
-        <w:t xml:space="preserve"> </w:t>
-      </w:r>
-      <w:proofErr w:type="spellStart"/>
-      <w:r>
-        <w:rPr>
-          <w:rFonts w:ascii="Consolas" w:eastAsia="Times New Roman" w:hAnsi="Consolas" w:cs="Times New Roman"/>
-          <w:color w:val="ABB2BF"/>
-          <w:sz w:val="21"/>
-          <w:szCs w:val="21"/>
-          <w:lang w:val="ru-RU"/>
-        </w:rPr>
-        <w:t>України</w:t>
-      </w:r>
-      <w:proofErr w:type="spellEnd"/>
-      <w:r>
-        <w:rPr>
-          <w:rFonts w:ascii="Consolas" w:eastAsia="Times New Roman" w:hAnsi="Consolas" w:cs="Times New Roman"/>
-          <w:color w:val="ABB2BF"/>
-          <w:sz w:val="21"/>
-          <w:szCs w:val="21"/>
-          <w:lang w:val="ru-RU"/>
-        </w:rPr>
-        <w:t xml:space="preserve">, </w:t>
-      </w:r>
-      <w:proofErr w:type="spellStart"/>
-      <w:r>
-        <w:rPr>
-          <w:rFonts w:ascii="Consolas" w:eastAsia="Times New Roman" w:hAnsi="Consolas" w:cs="Times New Roman"/>
-          <w:color w:val="ABB2BF"/>
-          <w:sz w:val="21"/>
-          <w:szCs w:val="21"/>
-          <w:lang w:val="ru-RU"/>
-        </w:rPr>
-        <w:t>одне</w:t>
-      </w:r>
-      <w:proofErr w:type="spellEnd"/>
-      <w:r>
-        <w:rPr>
-          <w:rFonts w:ascii="Consolas" w:eastAsia="Times New Roman" w:hAnsi="Consolas" w:cs="Times New Roman"/>
-          <w:color w:val="ABB2BF"/>
-          <w:sz w:val="21"/>
-          <w:szCs w:val="21"/>
-          <w:lang w:val="ru-RU"/>
-        </w:rPr>
-        <w:t xml:space="preserve"> з </w:t>
-      </w:r>
-      <w:proofErr w:type="spellStart"/>
-      <w:r>
-        <w:rPr>
-          <w:rFonts w:ascii="Consolas" w:eastAsia="Times New Roman" w:hAnsi="Consolas" w:cs="Times New Roman"/>
-          <w:color w:val="ABB2BF"/>
-          <w:sz w:val="21"/>
-          <w:szCs w:val="21"/>
-          <w:lang w:val="ru-RU"/>
-        </w:rPr>
-        <w:t>найбільших</w:t>
-      </w:r>
-      <w:proofErr w:type="spellEnd"/>
-      <w:r>
-        <w:rPr>
-          <w:rFonts w:ascii="Consolas" w:eastAsia="Times New Roman" w:hAnsi="Consolas" w:cs="Times New Roman"/>
-          <w:color w:val="ABB2BF"/>
-          <w:sz w:val="21"/>
-          <w:szCs w:val="21"/>
-          <w:lang w:val="ru-RU"/>
-        </w:rPr>
-        <w:t xml:space="preserve"> і </w:t>
-      </w:r>
-      <w:proofErr w:type="spellStart"/>
-      <w:r>
-        <w:rPr>
-          <w:rFonts w:ascii="Consolas" w:eastAsia="Times New Roman" w:hAnsi="Consolas" w:cs="Times New Roman"/>
-          <w:color w:val="ABB2BF"/>
-          <w:sz w:val="21"/>
-          <w:szCs w:val="21"/>
-          <w:lang w:val="ru-RU"/>
-        </w:rPr>
-        <w:t>найстаріших</w:t>
-      </w:r>
-      <w:proofErr w:type="spellEnd"/>
-      <w:r>
-        <w:rPr>
-          <w:rFonts w:ascii="Consolas" w:eastAsia="Times New Roman" w:hAnsi="Consolas" w:cs="Times New Roman"/>
-          <w:color w:val="ABB2BF"/>
-          <w:sz w:val="21"/>
-          <w:szCs w:val="21"/>
-          <w:lang w:val="ru-RU"/>
-        </w:rPr>
-        <w:t xml:space="preserve"> </w:t>
-      </w:r>
-      <w:proofErr w:type="spellStart"/>
-      <w:r>
-        <w:rPr>
-          <w:rFonts w:ascii="Consolas" w:eastAsia="Times New Roman" w:hAnsi="Consolas" w:cs="Times New Roman"/>
-          <w:color w:val="ABB2BF"/>
-          <w:sz w:val="21"/>
-          <w:szCs w:val="21"/>
-          <w:lang w:val="ru-RU"/>
-        </w:rPr>
-        <w:t>міст</w:t>
-      </w:r>
-      <w:proofErr w:type="spellEnd"/>
-      <w:r>
-        <w:rPr>
-          <w:rFonts w:ascii="Consolas" w:eastAsia="Times New Roman" w:hAnsi="Consolas" w:cs="Times New Roman"/>
-          <w:color w:val="ABB2BF"/>
-          <w:sz w:val="21"/>
-          <w:szCs w:val="21"/>
-          <w:lang w:val="ru-RU"/>
-        </w:rPr>
-        <w:t xml:space="preserve"> </w:t>
-      </w:r>
-      <w:proofErr w:type="spellStart"/>
-      <w:r>
-        <w:rPr>
-          <w:rFonts w:ascii="Consolas" w:eastAsia="Times New Roman" w:hAnsi="Consolas" w:cs="Times New Roman"/>
-          <w:color w:val="ABB2BF"/>
-          <w:sz w:val="21"/>
-          <w:szCs w:val="21"/>
-          <w:lang w:val="ru-RU"/>
-        </w:rPr>
-        <w:t>Європи</w:t>
-      </w:r>
-      <w:proofErr w:type="spellEnd"/>
-      <w:r>
-        <w:rPr>
-          <w:rFonts w:ascii="Consolas" w:eastAsia="Times New Roman" w:hAnsi="Consolas" w:cs="Times New Roman"/>
-          <w:color w:val="ABB2BF"/>
-          <w:sz w:val="21"/>
-          <w:szCs w:val="21"/>
-          <w:lang w:val="ru-RU"/>
-        </w:rPr>
-        <w:t xml:space="preserve">. </w:t>
-      </w:r>
-      <w:proofErr w:type="spellStart"/>
-      <w:r>
-        <w:rPr>
-          <w:rFonts w:ascii="Consolas" w:eastAsia="Times New Roman" w:hAnsi="Consolas" w:cs="Times New Roman"/>
-          <w:color w:val="ABB2BF"/>
-          <w:sz w:val="21"/>
-          <w:szCs w:val="21"/>
-          <w:lang w:val="ru-RU"/>
-        </w:rPr>
-        <w:t>Розташований</w:t>
-      </w:r>
-      <w:proofErr w:type="spellEnd"/>
-      <w:r>
-        <w:rPr>
-          <w:rFonts w:ascii="Consolas" w:eastAsia="Times New Roman" w:hAnsi="Consolas" w:cs="Times New Roman"/>
-          <w:color w:val="ABB2BF"/>
-          <w:sz w:val="21"/>
-          <w:szCs w:val="21"/>
-          <w:lang w:val="ru-RU"/>
-        </w:rPr>
-        <w:t xml:space="preserve"> у </w:t>
-      </w:r>
-      <w:proofErr w:type="spellStart"/>
-      <w:r>
-        <w:rPr>
-          <w:rFonts w:ascii="Consolas" w:eastAsia="Times New Roman" w:hAnsi="Consolas" w:cs="Times New Roman"/>
-          <w:color w:val="ABB2BF"/>
-          <w:sz w:val="21"/>
-          <w:szCs w:val="21"/>
-          <w:lang w:val="ru-RU"/>
-        </w:rPr>
-        <w:t>середній</w:t>
-      </w:r>
-      <w:proofErr w:type="spellEnd"/>
+        <w:t>&gt;Київ столиця та найбільше місто України, одне з найбільших і найстаріших міст Європи. Розташований у середній</w:t>
+      </w:r>
     </w:p>
     <w:p>
       <w:pPr>
@@ -4512,95 +3545,7 @@
           <w:szCs w:val="21"/>
           <w:lang w:val="ru-RU"/>
         </w:rPr>
-        <w:t xml:space="preserve"> </w:t>
-      </w:r>
-      <w:proofErr w:type="spellStart"/>
-      <w:r>
-        <w:rPr>
-          <w:rFonts w:ascii="Consolas" w:eastAsia="Times New Roman" w:hAnsi="Consolas" w:cs="Times New Roman"/>
-          <w:color w:val="ABB2BF"/>
-          <w:sz w:val="21"/>
-          <w:szCs w:val="21"/>
-          <w:lang w:val="ru-RU"/>
-        </w:rPr>
-        <w:t>течії</w:t>
-      </w:r>
-      <w:proofErr w:type="spellEnd"/>
-      <w:r>
-        <w:rPr>
-          <w:rFonts w:ascii="Consolas" w:eastAsia="Times New Roman" w:hAnsi="Consolas" w:cs="Times New Roman"/>
-          <w:color w:val="ABB2BF"/>
-          <w:sz w:val="21"/>
-          <w:szCs w:val="21"/>
-          <w:lang w:val="ru-RU"/>
-        </w:rPr>
-        <w:t xml:space="preserve"> </w:t>
-      </w:r>
-      <w:proofErr w:type="spellStart"/>
-      <w:r>
-        <w:rPr>
-          <w:rFonts w:ascii="Consolas" w:eastAsia="Times New Roman" w:hAnsi="Consolas" w:cs="Times New Roman"/>
-          <w:color w:val="ABB2BF"/>
-          <w:sz w:val="21"/>
-          <w:szCs w:val="21"/>
-          <w:lang w:val="ru-RU"/>
-        </w:rPr>
-        <w:t>Дніпра</w:t>
-      </w:r>
-      <w:proofErr w:type="spellEnd"/>
-      <w:r>
-        <w:rPr>
-          <w:rFonts w:ascii="Consolas" w:eastAsia="Times New Roman" w:hAnsi="Consolas" w:cs="Times New Roman"/>
-          <w:color w:val="ABB2BF"/>
-          <w:sz w:val="21"/>
-          <w:szCs w:val="21"/>
-          <w:lang w:val="ru-RU"/>
-        </w:rPr>
-        <w:t xml:space="preserve">, у </w:t>
-      </w:r>
-      <w:proofErr w:type="spellStart"/>
-      <w:r>
-        <w:rPr>
-          <w:rFonts w:ascii="Consolas" w:eastAsia="Times New Roman" w:hAnsi="Consolas" w:cs="Times New Roman"/>
-          <w:color w:val="ABB2BF"/>
-          <w:sz w:val="21"/>
-          <w:szCs w:val="21"/>
-          <w:lang w:val="ru-RU"/>
-        </w:rPr>
-        <w:t>північній</w:t>
-      </w:r>
-      <w:proofErr w:type="spellEnd"/>
-      <w:r>
-        <w:rPr>
-          <w:rFonts w:ascii="Consolas" w:eastAsia="Times New Roman" w:hAnsi="Consolas" w:cs="Times New Roman"/>
-          <w:color w:val="ABB2BF"/>
-          <w:sz w:val="21"/>
-          <w:szCs w:val="21"/>
-          <w:lang w:val="ru-RU"/>
-        </w:rPr>
-        <w:t xml:space="preserve"> </w:t>
-      </w:r>
-      <w:proofErr w:type="spellStart"/>
-      <w:r>
-        <w:rPr>
-          <w:rFonts w:ascii="Consolas" w:eastAsia="Times New Roman" w:hAnsi="Consolas" w:cs="Times New Roman"/>
-          <w:color w:val="ABB2BF"/>
-          <w:sz w:val="21"/>
-          <w:szCs w:val="21"/>
-          <w:lang w:val="ru-RU"/>
-        </w:rPr>
-        <w:t>Наддніпрянщині</w:t>
-      </w:r>
-      <w:proofErr w:type="spellEnd"/>
-      <w:r>
-        <w:rPr>
-          <w:rFonts w:ascii="Consolas" w:eastAsia="Times New Roman" w:hAnsi="Consolas" w:cs="Times New Roman"/>
-          <w:color w:val="ABB2BF"/>
-          <w:sz w:val="21"/>
-          <w:szCs w:val="21"/>
-          <w:lang w:val="ru-RU"/>
-        </w:rPr>
-        <w:t>.</w:t>
+        <w:t xml:space="preserve"> течії Дніпра, у північній Наддніпрянщині.</w:t>
       </w:r>
     </w:p>
     <w:p>
@@ -4689,161 +3634,7 @@
           <w:szCs w:val="21"/>
           <w:lang w:val="ru-RU"/>
         </w:rPr>
-        <w:t xml:space="preserve"> </w:t>
-      </w:r>
-      <w:proofErr w:type="spellStart"/>
-      <w:r>
-        <w:rPr>
-          <w:rFonts w:ascii="Consolas" w:eastAsia="Times New Roman" w:hAnsi="Consolas" w:cs="Times New Roman"/>
-          <w:color w:val="ABB2BF"/>
-          <w:sz w:val="21"/>
-          <w:szCs w:val="21"/>
-          <w:lang w:val="ru-RU"/>
-        </w:rPr>
-        <w:t>Політичний</w:t>
-      </w:r>
-      <w:proofErr w:type="spellEnd"/>
-      <w:r>
-        <w:rPr>
-          <w:rFonts w:ascii="Consolas" w:eastAsia="Times New Roman" w:hAnsi="Consolas" w:cs="Times New Roman"/>
-          <w:color w:val="ABB2BF"/>
-          <w:sz w:val="21"/>
-          <w:szCs w:val="21"/>
-          <w:lang w:val="ru-RU"/>
-        </w:rPr>
-        <w:t xml:space="preserve">, </w:t>
-      </w:r>
-      <w:proofErr w:type="spellStart"/>
-      <w:r>
-        <w:rPr>
-          <w:rFonts w:ascii="Consolas" w:eastAsia="Times New Roman" w:hAnsi="Consolas" w:cs="Times New Roman"/>
-          <w:color w:val="ABB2BF"/>
-          <w:sz w:val="21"/>
-          <w:szCs w:val="21"/>
-          <w:lang w:val="ru-RU"/>
-        </w:rPr>
-        <w:t>соціально-економічний</w:t>
-      </w:r>
-      <w:proofErr w:type="spellEnd"/>
-      <w:r>
-        <w:rPr>
-          <w:rFonts w:ascii="Consolas" w:eastAsia="Times New Roman" w:hAnsi="Consolas" w:cs="Times New Roman"/>
-          <w:color w:val="ABB2BF"/>
-          <w:sz w:val="21"/>
-          <w:szCs w:val="21"/>
-          <w:lang w:val="ru-RU"/>
-        </w:rPr>
-        <w:t xml:space="preserve">, </w:t>
-      </w:r>
-      <w:proofErr w:type="spellStart"/>
-      <w:r>
-        <w:rPr>
-          <w:rFonts w:ascii="Consolas" w:eastAsia="Times New Roman" w:hAnsi="Consolas" w:cs="Times New Roman"/>
-          <w:color w:val="ABB2BF"/>
-          <w:sz w:val="21"/>
-          <w:szCs w:val="21"/>
-          <w:lang w:val="ru-RU"/>
-        </w:rPr>
-        <w:t>транспортний</w:t>
-      </w:r>
-      <w:proofErr w:type="spellEnd"/>
-      <w:r>
-        <w:rPr>
-          <w:rFonts w:ascii="Consolas" w:eastAsia="Times New Roman" w:hAnsi="Consolas" w:cs="Times New Roman"/>
-          <w:color w:val="ABB2BF"/>
-          <w:sz w:val="21"/>
-          <w:szCs w:val="21"/>
-          <w:lang w:val="ru-RU"/>
-        </w:rPr>
-        <w:t xml:space="preserve">, </w:t>
-      </w:r>
-      <w:proofErr w:type="spellStart"/>
-      <w:r>
-        <w:rPr>
-          <w:rFonts w:ascii="Consolas" w:eastAsia="Times New Roman" w:hAnsi="Consolas" w:cs="Times New Roman"/>
-          <w:color w:val="ABB2BF"/>
-          <w:sz w:val="21"/>
-          <w:szCs w:val="21"/>
-          <w:lang w:val="ru-RU"/>
-        </w:rPr>
-        <w:t>освітньо-науковий</w:t>
-      </w:r>
-      <w:proofErr w:type="spellEnd"/>
-      <w:r>
-        <w:rPr>
-          <w:rFonts w:ascii="Consolas" w:eastAsia="Times New Roman" w:hAnsi="Consolas" w:cs="Times New Roman"/>
-          <w:color w:val="ABB2BF"/>
-          <w:sz w:val="21"/>
-          <w:szCs w:val="21"/>
-          <w:lang w:val="ru-RU"/>
-        </w:rPr>
-        <w:t xml:space="preserve">, </w:t>
-      </w:r>
-      <w:proofErr w:type="spellStart"/>
-      <w:r>
-        <w:rPr>
-          <w:rFonts w:ascii="Consolas" w:eastAsia="Times New Roman" w:hAnsi="Consolas" w:cs="Times New Roman"/>
-          <w:color w:val="ABB2BF"/>
-          <w:sz w:val="21"/>
-          <w:szCs w:val="21"/>
-          <w:lang w:val="ru-RU"/>
-        </w:rPr>
-        <w:t>історичний</w:t>
-      </w:r>
-      <w:proofErr w:type="spellEnd"/>
-      <w:r>
-        <w:rPr>
-          <w:rFonts w:ascii="Consolas" w:eastAsia="Times New Roman" w:hAnsi="Consolas" w:cs="Times New Roman"/>
-          <w:color w:val="ABB2BF"/>
-          <w:sz w:val="21"/>
-          <w:szCs w:val="21"/>
-          <w:lang w:val="ru-RU"/>
-        </w:rPr>
-        <w:t xml:space="preserve">, </w:t>
-      </w:r>
-      <w:proofErr w:type="spellStart"/>
-      <w:r>
-        <w:rPr>
-          <w:rFonts w:ascii="Consolas" w:eastAsia="Times New Roman" w:hAnsi="Consolas" w:cs="Times New Roman"/>
-          <w:color w:val="ABB2BF"/>
-          <w:sz w:val="21"/>
-          <w:szCs w:val="21"/>
-          <w:lang w:val="ru-RU"/>
-        </w:rPr>
-        <w:t>культурний</w:t>
-      </w:r>
-      <w:proofErr w:type="spellEnd"/>
-      <w:r>
-        <w:rPr>
-          <w:rFonts w:ascii="Consolas" w:eastAsia="Times New Roman" w:hAnsi="Consolas" w:cs="Times New Roman"/>
-          <w:color w:val="ABB2BF"/>
-          <w:sz w:val="21"/>
-          <w:szCs w:val="21"/>
-          <w:lang w:val="ru-RU"/>
-        </w:rPr>
-        <w:t xml:space="preserve"> та </w:t>
-      </w:r>
-      <w:proofErr w:type="spellStart"/>
-      <w:r>
-        <w:rPr>
-          <w:rFonts w:ascii="Consolas" w:eastAsia="Times New Roman" w:hAnsi="Consolas" w:cs="Times New Roman"/>
-          <w:color w:val="ABB2BF"/>
-          <w:sz w:val="21"/>
-          <w:szCs w:val="21"/>
-          <w:lang w:val="ru-RU"/>
-        </w:rPr>
-        <w:t>духовний</w:t>
-      </w:r>
-      <w:proofErr w:type="spellEnd"/>
-      <w:r>
-        <w:rPr>
-          <w:rFonts w:ascii="Consolas" w:eastAsia="Times New Roman" w:hAnsi="Consolas" w:cs="Times New Roman"/>
-          <w:color w:val="ABB2BF"/>
-          <w:sz w:val="21"/>
-          <w:szCs w:val="21"/>
-          <w:lang w:val="ru-RU"/>
-        </w:rPr>
-        <w:t xml:space="preserve"> центр</w:t>
+        <w:t xml:space="preserve"> Політичний, соціально-економічний, транспортний, освітньо-науковий, історичний, культурний та духовний центр</w:t>
       </w:r>
     </w:p>
     <w:p>
@@ -4932,64 +3723,8 @@
           <w:szCs w:val="21"/>
           <w:lang w:val="ru-RU"/>
         </w:rPr>
-        <w:t xml:space="preserve"> </w:t>
-      </w:r>
-      <w:proofErr w:type="spellStart"/>
-      <w:r>
-        <w:rPr>
-          <w:rFonts w:ascii="Consolas" w:eastAsia="Times New Roman" w:hAnsi="Consolas" w:cs="Times New Roman"/>
-          <w:color w:val="ABB2BF"/>
-          <w:sz w:val="21"/>
-          <w:szCs w:val="21"/>
-          <w:lang w:val="ru-RU"/>
-        </w:rPr>
-        <w:t>України.У</w:t>
-      </w:r>
-      <w:proofErr w:type="spellEnd"/>
-      <w:r>
-        <w:rPr>
-          <w:rFonts w:ascii="Consolas" w:eastAsia="Times New Roman" w:hAnsi="Consolas" w:cs="Times New Roman"/>
-          <w:color w:val="ABB2BF"/>
-          <w:sz w:val="21"/>
-          <w:szCs w:val="21"/>
-          <w:lang w:val="ru-RU"/>
-        </w:rPr>
-        <w:t xml:space="preserve"> </w:t>
-      </w:r>
-      <w:proofErr w:type="spellStart"/>
-      <w:r>
-        <w:rPr>
-          <w:rFonts w:ascii="Consolas" w:eastAsia="Times New Roman" w:hAnsi="Consolas" w:cs="Times New Roman"/>
-          <w:color w:val="ABB2BF"/>
-          <w:sz w:val="21"/>
-          <w:szCs w:val="21"/>
-          <w:lang w:val="ru-RU"/>
-        </w:rPr>
-        <w:t>системі</w:t>
-      </w:r>
-      <w:proofErr w:type="spellEnd"/>
-      <w:r>
-        <w:rPr>
-          <w:rFonts w:ascii="Consolas" w:eastAsia="Times New Roman" w:hAnsi="Consolas" w:cs="Times New Roman"/>
-          <w:color w:val="ABB2BF"/>
-          <w:sz w:val="21"/>
-          <w:szCs w:val="21"/>
-          <w:lang w:val="ru-RU"/>
-        </w:rPr>
-        <w:t xml:space="preserve"> </w:t>
-      </w:r>
-      <w:proofErr w:type="spellStart"/>
-      <w:r>
-        <w:rPr>
-          <w:rFonts w:ascii="Consolas" w:eastAsia="Times New Roman" w:hAnsi="Consolas" w:cs="Times New Roman"/>
-          <w:color w:val="ABB2BF"/>
-          <w:sz w:val="21"/>
-          <w:szCs w:val="21"/>
-          <w:lang w:val="ru-RU"/>
-        </w:rPr>
-        <w:t>адміністративно-територіального</w:t>
-      </w:r>
-      <w:proofErr w:type="spellEnd"/>
+        <w:t xml:space="preserve"> України.У системі адміністративно-територіального</w:t>
+      </w:r>
     </w:p>
     <w:p>
       <w:pPr>
@@ -5077,196 +3812,8 @@
           <w:szCs w:val="21"/>
           <w:lang w:val="ru-RU"/>
         </w:rPr>
-        <w:t xml:space="preserve"> устрою </w:t>
-      </w:r>
-      <w:proofErr w:type="spellStart"/>
-      <w:r>
-        <w:rPr>
-          <w:rFonts w:ascii="Consolas" w:eastAsia="Times New Roman" w:hAnsi="Consolas" w:cs="Times New Roman"/>
-          <w:color w:val="ABB2BF"/>
-          <w:sz w:val="21"/>
-          <w:szCs w:val="21"/>
-          <w:lang w:val="ru-RU"/>
-        </w:rPr>
-        <w:t>України</w:t>
-      </w:r>
-      <w:proofErr w:type="spellEnd"/>
-      <w:r>
-        <w:rPr>
-          <w:rFonts w:ascii="Consolas" w:eastAsia="Times New Roman" w:hAnsi="Consolas" w:cs="Times New Roman"/>
-          <w:color w:val="ABB2BF"/>
-          <w:sz w:val="21"/>
-          <w:szCs w:val="21"/>
-          <w:lang w:val="ru-RU"/>
-        </w:rPr>
-        <w:t xml:space="preserve"> </w:t>
-      </w:r>
-      <w:proofErr w:type="spellStart"/>
-      <w:r>
-        <w:rPr>
-          <w:rFonts w:ascii="Consolas" w:eastAsia="Times New Roman" w:hAnsi="Consolas" w:cs="Times New Roman"/>
-          <w:color w:val="ABB2BF"/>
-          <w:sz w:val="21"/>
-          <w:szCs w:val="21"/>
-          <w:lang w:val="ru-RU"/>
-        </w:rPr>
-        <w:t>Київ</w:t>
-      </w:r>
-      <w:proofErr w:type="spellEnd"/>
-      <w:r>
-        <w:rPr>
-          <w:rFonts w:ascii="Consolas" w:eastAsia="Times New Roman" w:hAnsi="Consolas" w:cs="Times New Roman"/>
-          <w:color w:val="ABB2BF"/>
-          <w:sz w:val="21"/>
-          <w:szCs w:val="21"/>
-          <w:lang w:val="ru-RU"/>
-        </w:rPr>
-        <w:t xml:space="preserve"> </w:t>
-      </w:r>
-      <w:proofErr w:type="spellStart"/>
-      <w:r>
-        <w:rPr>
-          <w:rFonts w:ascii="Consolas" w:eastAsia="Times New Roman" w:hAnsi="Consolas" w:cs="Times New Roman"/>
-          <w:color w:val="ABB2BF"/>
-          <w:sz w:val="21"/>
-          <w:szCs w:val="21"/>
-          <w:lang w:val="ru-RU"/>
-        </w:rPr>
-        <w:t>має</w:t>
-      </w:r>
-      <w:proofErr w:type="spellEnd"/>
-      <w:r>
-        <w:rPr>
-          <w:rFonts w:ascii="Consolas" w:eastAsia="Times New Roman" w:hAnsi="Consolas" w:cs="Times New Roman"/>
-          <w:color w:val="ABB2BF"/>
-          <w:sz w:val="21"/>
-          <w:szCs w:val="21"/>
-          <w:lang w:val="ru-RU"/>
-        </w:rPr>
-        <w:t xml:space="preserve"> </w:t>
-      </w:r>
-      <w:proofErr w:type="spellStart"/>
-      <w:r>
-        <w:rPr>
-          <w:rFonts w:ascii="Consolas" w:eastAsia="Times New Roman" w:hAnsi="Consolas" w:cs="Times New Roman"/>
-          <w:color w:val="ABB2BF"/>
-          <w:sz w:val="21"/>
-          <w:szCs w:val="21"/>
-          <w:lang w:val="ru-RU"/>
-        </w:rPr>
-        <w:t>спеціальний</w:t>
-      </w:r>
-      <w:proofErr w:type="spellEnd"/>
-      <w:r>
-        <w:rPr>
-          <w:rFonts w:ascii="Consolas" w:eastAsia="Times New Roman" w:hAnsi="Consolas" w:cs="Times New Roman"/>
-          <w:color w:val="ABB2BF"/>
-          <w:sz w:val="21"/>
-          <w:szCs w:val="21"/>
-          <w:lang w:val="ru-RU"/>
-        </w:rPr>
-        <w:t xml:space="preserve"> статус, </w:t>
-      </w:r>
-      <w:proofErr w:type="spellStart"/>
-      <w:r>
-        <w:rPr>
-          <w:rFonts w:ascii="Consolas" w:eastAsia="Times New Roman" w:hAnsi="Consolas" w:cs="Times New Roman"/>
-          <w:color w:val="ABB2BF"/>
-          <w:sz w:val="21"/>
-          <w:szCs w:val="21"/>
-          <w:lang w:val="ru-RU"/>
-        </w:rPr>
-        <w:t>визначений</w:t>
-      </w:r>
-      <w:proofErr w:type="spellEnd"/>
-      <w:r>
-        <w:rPr>
-          <w:rFonts w:ascii="Consolas" w:eastAsia="Times New Roman" w:hAnsi="Consolas" w:cs="Times New Roman"/>
-          <w:color w:val="ABB2BF"/>
-          <w:sz w:val="21"/>
-          <w:szCs w:val="21"/>
-          <w:lang w:val="ru-RU"/>
-        </w:rPr>
-        <w:t xml:space="preserve"> </w:t>
-      </w:r>
-      <w:proofErr w:type="spellStart"/>
-      <w:r>
-        <w:rPr>
-          <w:rFonts w:ascii="Consolas" w:eastAsia="Times New Roman" w:hAnsi="Consolas" w:cs="Times New Roman"/>
-          <w:color w:val="ABB2BF"/>
-          <w:sz w:val="21"/>
-          <w:szCs w:val="21"/>
-          <w:lang w:val="ru-RU"/>
-        </w:rPr>
-        <w:t>Конституцією</w:t>
-      </w:r>
-      <w:proofErr w:type="spellEnd"/>
-      <w:r>
-        <w:rPr>
-          <w:rFonts w:ascii="Consolas" w:eastAsia="Times New Roman" w:hAnsi="Consolas" w:cs="Times New Roman"/>
-          <w:color w:val="ABB2BF"/>
-          <w:sz w:val="21"/>
-          <w:szCs w:val="21"/>
-          <w:lang w:val="ru-RU"/>
-        </w:rPr>
-        <w:t xml:space="preserve">, і не входить до складу </w:t>
-      </w:r>
-      <w:proofErr w:type="spellStart"/>
-      <w:r>
-        <w:rPr>
-          <w:rFonts w:ascii="Consolas" w:eastAsia="Times New Roman" w:hAnsi="Consolas" w:cs="Times New Roman"/>
-          <w:color w:val="ABB2BF"/>
-          <w:sz w:val="21"/>
-          <w:szCs w:val="21"/>
-          <w:lang w:val="ru-RU"/>
-        </w:rPr>
-        <w:t>жодної</w:t>
-      </w:r>
-      <w:proofErr w:type="spellEnd"/>
-      <w:r>
-        <w:rPr>
-          <w:rFonts w:ascii="Consolas" w:eastAsia="Times New Roman" w:hAnsi="Consolas" w:cs="Times New Roman"/>
-          <w:color w:val="ABB2BF"/>
-          <w:sz w:val="21"/>
-          <w:szCs w:val="21"/>
-          <w:lang w:val="ru-RU"/>
-        </w:rPr>
-        <w:t xml:space="preserve"> </w:t>
-      </w:r>
-      <w:proofErr w:type="spellStart"/>
-      <w:r>
-        <w:rPr>
-          <w:rFonts w:ascii="Consolas" w:eastAsia="Times New Roman" w:hAnsi="Consolas" w:cs="Times New Roman"/>
-          <w:color w:val="ABB2BF"/>
-          <w:sz w:val="21"/>
-          <w:szCs w:val="21"/>
-          <w:lang w:val="ru-RU"/>
-        </w:rPr>
-        <w:t>області</w:t>
-      </w:r>
-      <w:proofErr w:type="spellEnd"/>
-      <w:r>
-        <w:rPr>
-          <w:rFonts w:ascii="Consolas" w:eastAsia="Times New Roman" w:hAnsi="Consolas" w:cs="Times New Roman"/>
-          <w:color w:val="ABB2BF"/>
-          <w:sz w:val="21"/>
-          <w:szCs w:val="21"/>
-          <w:lang w:val="ru-RU"/>
-        </w:rPr>
-        <w:t xml:space="preserve">, </w:t>
-      </w:r>
-      <w:proofErr w:type="spellStart"/>
-      <w:r>
-        <w:rPr>
-          <w:rFonts w:ascii="Consolas" w:eastAsia="Times New Roman" w:hAnsi="Consolas" w:cs="Times New Roman"/>
-          <w:color w:val="ABB2BF"/>
-          <w:sz w:val="21"/>
-          <w:szCs w:val="21"/>
-          <w:lang w:val="ru-RU"/>
-        </w:rPr>
-        <w:t>хоча</w:t>
-      </w:r>
-      <w:proofErr w:type="spellEnd"/>
+        <w:t xml:space="preserve"> устрою України Київ має спеціальний статус, визначений Конституцією, і не входить до складу жодної області, хоча</w:t>
+      </w:r>
     </w:p>
     <w:p>
       <w:pPr>
@@ -5354,73 +3901,7 @@
           <w:szCs w:val="21"/>
           <w:lang w:val="ru-RU"/>
         </w:rPr>
-        <w:t xml:space="preserve"> і є </w:t>
-      </w:r>
-      <w:proofErr w:type="spellStart"/>
-      <w:r>
-        <w:rPr>
-          <w:rFonts w:ascii="Consolas" w:eastAsia="Times New Roman" w:hAnsi="Consolas" w:cs="Times New Roman"/>
-          <w:color w:val="ABB2BF"/>
-          <w:sz w:val="21"/>
-          <w:szCs w:val="21"/>
-          <w:lang w:val="ru-RU"/>
-        </w:rPr>
-        <w:t>адміністративним</w:t>
-      </w:r>
-      <w:proofErr w:type="spellEnd"/>
-      <w:r>
-        <w:rPr>
-          <w:rFonts w:ascii="Consolas" w:eastAsia="Times New Roman" w:hAnsi="Consolas" w:cs="Times New Roman"/>
-          <w:color w:val="ABB2BF"/>
-          <w:sz w:val="21"/>
-          <w:szCs w:val="21"/>
-          <w:lang w:val="ru-RU"/>
-        </w:rPr>
-        <w:t xml:space="preserve"> центром </w:t>
-      </w:r>
-      <w:proofErr w:type="spellStart"/>
-      <w:r>
-        <w:rPr>
-          <w:rFonts w:ascii="Consolas" w:eastAsia="Times New Roman" w:hAnsi="Consolas" w:cs="Times New Roman"/>
-          <w:color w:val="ABB2BF"/>
-          <w:sz w:val="21"/>
-          <w:szCs w:val="21"/>
-          <w:lang w:val="ru-RU"/>
-        </w:rPr>
-        <w:t>Київської</w:t>
-      </w:r>
-      <w:proofErr w:type="spellEnd"/>
-      <w:r>
-        <w:rPr>
-          <w:rFonts w:ascii="Consolas" w:eastAsia="Times New Roman" w:hAnsi="Consolas" w:cs="Times New Roman"/>
-          <w:color w:val="ABB2BF"/>
-          <w:sz w:val="21"/>
-          <w:szCs w:val="21"/>
-          <w:lang w:val="ru-RU"/>
-        </w:rPr>
-        <w:t xml:space="preserve"> </w:t>
-      </w:r>
-      <w:proofErr w:type="spellStart"/>
-      <w:r>
-        <w:rPr>
-          <w:rFonts w:ascii="Consolas" w:eastAsia="Times New Roman" w:hAnsi="Consolas" w:cs="Times New Roman"/>
-          <w:color w:val="ABB2BF"/>
-          <w:sz w:val="21"/>
-          <w:szCs w:val="21"/>
-          <w:lang w:val="ru-RU"/>
-        </w:rPr>
-        <w:t>області</w:t>
-      </w:r>
-      <w:proofErr w:type="spellEnd"/>
-      <w:r>
-        <w:rPr>
-          <w:rFonts w:ascii="Consolas" w:eastAsia="Times New Roman" w:hAnsi="Consolas" w:cs="Times New Roman"/>
-          <w:color w:val="ABB2BF"/>
-          <w:sz w:val="21"/>
-          <w:szCs w:val="21"/>
-          <w:lang w:val="ru-RU"/>
-        </w:rPr>
-        <w:t>.</w:t>
+        <w:t xml:space="preserve"> і є адміністративним центром Київської області.</w:t>
       </w:r>
     </w:p>
     <w:p>
@@ -5509,227 +3990,7 @@
           <w:szCs w:val="21"/>
           <w:lang w:val="ru-RU"/>
         </w:rPr>
-        <w:t xml:space="preserve"> </w:t>
-      </w:r>
-      <w:proofErr w:type="spellStart"/>
-      <w:r>
-        <w:rPr>
-          <w:rFonts w:ascii="Consolas" w:eastAsia="Times New Roman" w:hAnsi="Consolas" w:cs="Times New Roman"/>
-          <w:color w:val="ABB2BF"/>
-          <w:sz w:val="21"/>
-          <w:szCs w:val="21"/>
-          <w:lang w:val="ru-RU"/>
-        </w:rPr>
-        <w:t>Місце</w:t>
-      </w:r>
-      <w:proofErr w:type="spellEnd"/>
-      <w:r>
-        <w:rPr>
-          <w:rFonts w:ascii="Consolas" w:eastAsia="Times New Roman" w:hAnsi="Consolas" w:cs="Times New Roman"/>
-          <w:color w:val="ABB2BF"/>
-          <w:sz w:val="21"/>
-          <w:szCs w:val="21"/>
-          <w:lang w:val="ru-RU"/>
-        </w:rPr>
-        <w:t xml:space="preserve"> </w:t>
-      </w:r>
-      <w:proofErr w:type="spellStart"/>
-      <w:r>
-        <w:rPr>
-          <w:rFonts w:ascii="Consolas" w:eastAsia="Times New Roman" w:hAnsi="Consolas" w:cs="Times New Roman"/>
-          <w:color w:val="ABB2BF"/>
-          <w:sz w:val="21"/>
-          <w:szCs w:val="21"/>
-          <w:lang w:val="ru-RU"/>
-        </w:rPr>
-        <w:t>розташування</w:t>
-      </w:r>
-      <w:proofErr w:type="spellEnd"/>
-      <w:r>
-        <w:rPr>
-          <w:rFonts w:ascii="Consolas" w:eastAsia="Times New Roman" w:hAnsi="Consolas" w:cs="Times New Roman"/>
-          <w:color w:val="ABB2BF"/>
-          <w:sz w:val="21"/>
-          <w:szCs w:val="21"/>
-          <w:lang w:val="ru-RU"/>
-        </w:rPr>
-        <w:t xml:space="preserve"> </w:t>
-      </w:r>
-      <w:proofErr w:type="spellStart"/>
-      <w:r>
-        <w:rPr>
-          <w:rFonts w:ascii="Consolas" w:eastAsia="Times New Roman" w:hAnsi="Consolas" w:cs="Times New Roman"/>
-          <w:color w:val="ABB2BF"/>
-          <w:sz w:val="21"/>
-          <w:szCs w:val="21"/>
-          <w:lang w:val="ru-RU"/>
-        </w:rPr>
-        <w:t>центральних</w:t>
-      </w:r>
-      <w:proofErr w:type="spellEnd"/>
-      <w:r>
-        <w:rPr>
-          <w:rFonts w:ascii="Consolas" w:eastAsia="Times New Roman" w:hAnsi="Consolas" w:cs="Times New Roman"/>
-          <w:color w:val="ABB2BF"/>
-          <w:sz w:val="21"/>
-          <w:szCs w:val="21"/>
-          <w:lang w:val="ru-RU"/>
-        </w:rPr>
-        <w:t xml:space="preserve"> </w:t>
-      </w:r>
-      <w:proofErr w:type="spellStart"/>
-      <w:r>
-        <w:rPr>
-          <w:rFonts w:ascii="Consolas" w:eastAsia="Times New Roman" w:hAnsi="Consolas" w:cs="Times New Roman"/>
-          <w:color w:val="ABB2BF"/>
-          <w:sz w:val="21"/>
-          <w:szCs w:val="21"/>
-          <w:lang w:val="ru-RU"/>
-        </w:rPr>
-        <w:t>органів</w:t>
-      </w:r>
-      <w:proofErr w:type="spellEnd"/>
-      <w:r>
-        <w:rPr>
-          <w:rFonts w:ascii="Consolas" w:eastAsia="Times New Roman" w:hAnsi="Consolas" w:cs="Times New Roman"/>
-          <w:color w:val="ABB2BF"/>
-          <w:sz w:val="21"/>
-          <w:szCs w:val="21"/>
-          <w:lang w:val="ru-RU"/>
-        </w:rPr>
-        <w:t xml:space="preserve"> </w:t>
-      </w:r>
-      <w:proofErr w:type="spellStart"/>
-      <w:r>
-        <w:rPr>
-          <w:rFonts w:ascii="Consolas" w:eastAsia="Times New Roman" w:hAnsi="Consolas" w:cs="Times New Roman"/>
-          <w:color w:val="ABB2BF"/>
-          <w:sz w:val="21"/>
-          <w:szCs w:val="21"/>
-          <w:lang w:val="ru-RU"/>
-        </w:rPr>
-        <w:t>влади</w:t>
-      </w:r>
-      <w:proofErr w:type="spellEnd"/>
-      <w:r>
-        <w:rPr>
-          <w:rFonts w:ascii="Consolas" w:eastAsia="Times New Roman" w:hAnsi="Consolas" w:cs="Times New Roman"/>
-          <w:color w:val="ABB2BF"/>
-          <w:sz w:val="21"/>
-          <w:szCs w:val="21"/>
-          <w:lang w:val="ru-RU"/>
-        </w:rPr>
-        <w:t xml:space="preserve"> </w:t>
-      </w:r>
-      <w:proofErr w:type="spellStart"/>
-      <w:r>
-        <w:rPr>
-          <w:rFonts w:ascii="Consolas" w:eastAsia="Times New Roman" w:hAnsi="Consolas" w:cs="Times New Roman"/>
-          <w:color w:val="ABB2BF"/>
-          <w:sz w:val="21"/>
-          <w:szCs w:val="21"/>
-          <w:lang w:val="ru-RU"/>
-        </w:rPr>
-        <w:t>України</w:t>
-      </w:r>
-      <w:proofErr w:type="spellEnd"/>
-      <w:r>
-        <w:rPr>
-          <w:rFonts w:ascii="Consolas" w:eastAsia="Times New Roman" w:hAnsi="Consolas" w:cs="Times New Roman"/>
-          <w:color w:val="ABB2BF"/>
-          <w:sz w:val="21"/>
-          <w:szCs w:val="21"/>
-          <w:lang w:val="ru-RU"/>
-        </w:rPr>
-        <w:t xml:space="preserve">, </w:t>
-      </w:r>
-      <w:proofErr w:type="spellStart"/>
-      <w:r>
-        <w:rPr>
-          <w:rFonts w:ascii="Consolas" w:eastAsia="Times New Roman" w:hAnsi="Consolas" w:cs="Times New Roman"/>
-          <w:color w:val="ABB2BF"/>
-          <w:sz w:val="21"/>
-          <w:szCs w:val="21"/>
-          <w:lang w:val="ru-RU"/>
-        </w:rPr>
-        <w:t>іноземних</w:t>
-      </w:r>
-      <w:proofErr w:type="spellEnd"/>
-      <w:r>
-        <w:rPr>
-          <w:rFonts w:ascii="Consolas" w:eastAsia="Times New Roman" w:hAnsi="Consolas" w:cs="Times New Roman"/>
-          <w:color w:val="ABB2BF"/>
-          <w:sz w:val="21"/>
-          <w:szCs w:val="21"/>
-          <w:lang w:val="ru-RU"/>
-        </w:rPr>
-        <w:t xml:space="preserve"> </w:t>
-      </w:r>
-      <w:proofErr w:type="spellStart"/>
-      <w:r>
-        <w:rPr>
-          <w:rFonts w:ascii="Consolas" w:eastAsia="Times New Roman" w:hAnsi="Consolas" w:cs="Times New Roman"/>
-          <w:color w:val="ABB2BF"/>
-          <w:sz w:val="21"/>
-          <w:szCs w:val="21"/>
-          <w:lang w:val="ru-RU"/>
-        </w:rPr>
-        <w:t>місій</w:t>
-      </w:r>
-      <w:proofErr w:type="spellEnd"/>
-      <w:r>
-        <w:rPr>
-          <w:rFonts w:ascii="Consolas" w:eastAsia="Times New Roman" w:hAnsi="Consolas" w:cs="Times New Roman"/>
-          <w:color w:val="ABB2BF"/>
-          <w:sz w:val="21"/>
-          <w:szCs w:val="21"/>
-          <w:lang w:val="ru-RU"/>
-        </w:rPr>
-        <w:t xml:space="preserve">, штаб-квартир </w:t>
-      </w:r>
-      <w:proofErr w:type="spellStart"/>
-      <w:r>
-        <w:rPr>
-          <w:rFonts w:ascii="Consolas" w:eastAsia="Times New Roman" w:hAnsi="Consolas" w:cs="Times New Roman"/>
-          <w:color w:val="ABB2BF"/>
-          <w:sz w:val="21"/>
-          <w:szCs w:val="21"/>
-          <w:lang w:val="ru-RU"/>
-        </w:rPr>
-        <w:t>більшості</w:t>
-      </w:r>
-      <w:proofErr w:type="spellEnd"/>
-      <w:r>
-        <w:rPr>
-          <w:rFonts w:ascii="Consolas" w:eastAsia="Times New Roman" w:hAnsi="Consolas" w:cs="Times New Roman"/>
-          <w:color w:val="ABB2BF"/>
-          <w:sz w:val="21"/>
-          <w:szCs w:val="21"/>
-          <w:lang w:val="ru-RU"/>
-        </w:rPr>
-        <w:t xml:space="preserve"> </w:t>
-      </w:r>
-      <w:proofErr w:type="spellStart"/>
-      <w:r>
-        <w:rPr>
-          <w:rFonts w:ascii="Consolas" w:eastAsia="Times New Roman" w:hAnsi="Consolas" w:cs="Times New Roman"/>
-          <w:color w:val="ABB2BF"/>
-          <w:sz w:val="21"/>
-          <w:szCs w:val="21"/>
-          <w:lang w:val="ru-RU"/>
-        </w:rPr>
-        <w:t>підприємств</w:t>
-      </w:r>
-      <w:proofErr w:type="spellEnd"/>
-      <w:r>
-        <w:rPr>
-          <w:rFonts w:ascii="Consolas" w:eastAsia="Times New Roman" w:hAnsi="Consolas" w:cs="Times New Roman"/>
-          <w:color w:val="ABB2BF"/>
-          <w:sz w:val="21"/>
-          <w:szCs w:val="21"/>
-          <w:lang w:val="ru-RU"/>
-        </w:rPr>
-        <w:t xml:space="preserve"> і</w:t>
+        <w:t xml:space="preserve"> Місце розташування центральних органів влади України, іноземних місій, штаб-квартир більшості підприємств і</w:t>
       </w:r>
     </w:p>
     <w:p>
@@ -5818,117 +4079,7 @@
           <w:szCs w:val="21"/>
           <w:lang w:val="ru-RU"/>
         </w:rPr>
-        <w:t xml:space="preserve"> </w:t>
-      </w:r>
-      <w:proofErr w:type="spellStart"/>
-      <w:r>
-        <w:rPr>
-          <w:rFonts w:ascii="Consolas" w:eastAsia="Times New Roman" w:hAnsi="Consolas" w:cs="Times New Roman"/>
-          <w:color w:val="ABB2BF"/>
-          <w:sz w:val="21"/>
-          <w:szCs w:val="21"/>
-          <w:lang w:val="ru-RU"/>
-        </w:rPr>
-        <w:t>громадських</w:t>
-      </w:r>
-      <w:proofErr w:type="spellEnd"/>
-      <w:r>
-        <w:rPr>
-          <w:rFonts w:ascii="Consolas" w:eastAsia="Times New Roman" w:hAnsi="Consolas" w:cs="Times New Roman"/>
-          <w:color w:val="ABB2BF"/>
-          <w:sz w:val="21"/>
-          <w:szCs w:val="21"/>
-          <w:lang w:val="ru-RU"/>
-        </w:rPr>
-        <w:t xml:space="preserve"> </w:t>
-      </w:r>
-      <w:proofErr w:type="spellStart"/>
-      <w:r>
-        <w:rPr>
-          <w:rFonts w:ascii="Consolas" w:eastAsia="Times New Roman" w:hAnsi="Consolas" w:cs="Times New Roman"/>
-          <w:color w:val="ABB2BF"/>
-          <w:sz w:val="21"/>
-          <w:szCs w:val="21"/>
-          <w:lang w:val="ru-RU"/>
-        </w:rPr>
-        <w:t>об'єднань</w:t>
-      </w:r>
-      <w:proofErr w:type="spellEnd"/>
-      <w:r>
-        <w:rPr>
-          <w:rFonts w:ascii="Consolas" w:eastAsia="Times New Roman" w:hAnsi="Consolas" w:cs="Times New Roman"/>
-          <w:color w:val="ABB2BF"/>
-          <w:sz w:val="21"/>
-          <w:szCs w:val="21"/>
-          <w:lang w:val="ru-RU"/>
-        </w:rPr>
-        <w:t xml:space="preserve">, </w:t>
-      </w:r>
-      <w:proofErr w:type="spellStart"/>
-      <w:r>
-        <w:rPr>
-          <w:rFonts w:ascii="Consolas" w:eastAsia="Times New Roman" w:hAnsi="Consolas" w:cs="Times New Roman"/>
-          <w:color w:val="ABB2BF"/>
-          <w:sz w:val="21"/>
-          <w:szCs w:val="21"/>
-          <w:lang w:val="ru-RU"/>
-        </w:rPr>
-        <w:t>що</w:t>
-      </w:r>
-      <w:proofErr w:type="spellEnd"/>
-      <w:r>
-        <w:rPr>
-          <w:rFonts w:ascii="Consolas" w:eastAsia="Times New Roman" w:hAnsi="Consolas" w:cs="Times New Roman"/>
-          <w:color w:val="ABB2BF"/>
-          <w:sz w:val="21"/>
-          <w:szCs w:val="21"/>
-          <w:lang w:val="ru-RU"/>
-        </w:rPr>
-        <w:t xml:space="preserve"> </w:t>
-      </w:r>
-      <w:proofErr w:type="spellStart"/>
-      <w:r>
-        <w:rPr>
-          <w:rFonts w:ascii="Consolas" w:eastAsia="Times New Roman" w:hAnsi="Consolas" w:cs="Times New Roman"/>
-          <w:color w:val="ABB2BF"/>
-          <w:sz w:val="21"/>
-          <w:szCs w:val="21"/>
-          <w:lang w:val="ru-RU"/>
-        </w:rPr>
-        <w:t>працюють</w:t>
-      </w:r>
-      <w:proofErr w:type="spellEnd"/>
-      <w:r>
-        <w:rPr>
-          <w:rFonts w:ascii="Consolas" w:eastAsia="Times New Roman" w:hAnsi="Consolas" w:cs="Times New Roman"/>
-          <w:color w:val="ABB2BF"/>
-          <w:sz w:val="21"/>
-          <w:szCs w:val="21"/>
-          <w:lang w:val="ru-RU"/>
-        </w:rPr>
-        <w:t xml:space="preserve"> в </w:t>
-      </w:r>
-      <w:proofErr w:type="spellStart"/>
-      <w:r>
-        <w:rPr>
-          <w:rFonts w:ascii="Consolas" w:eastAsia="Times New Roman" w:hAnsi="Consolas" w:cs="Times New Roman"/>
-          <w:color w:val="ABB2BF"/>
-          <w:sz w:val="21"/>
-          <w:szCs w:val="21"/>
-          <w:lang w:val="ru-RU"/>
-        </w:rPr>
-        <w:t>Україні</w:t>
-      </w:r>
-      <w:proofErr w:type="spellEnd"/>
-      <w:r>
-        <w:rPr>
-          <w:rFonts w:ascii="Consolas" w:eastAsia="Times New Roman" w:hAnsi="Consolas" w:cs="Times New Roman"/>
-          <w:color w:val="ABB2BF"/>
-          <w:sz w:val="21"/>
-          <w:szCs w:val="21"/>
-          <w:lang w:val="ru-RU"/>
-        </w:rPr>
-        <w:t>.</w:t>
+        <w:t xml:space="preserve"> громадських об'єднань, що працюють в Україні.</w:t>
       </w:r>
     </w:p>
     <w:p>
@@ -6017,196 +4168,8 @@
           <w:szCs w:val="21"/>
           <w:lang w:val="ru-RU"/>
         </w:rPr>
-        <w:t xml:space="preserve"> Один </w:t>
-      </w:r>
-      <w:proofErr w:type="spellStart"/>
-      <w:r>
-        <w:rPr>
-          <w:rFonts w:ascii="Consolas" w:eastAsia="Times New Roman" w:hAnsi="Consolas" w:cs="Times New Roman"/>
-          <w:color w:val="ABB2BF"/>
-          <w:sz w:val="21"/>
-          <w:szCs w:val="21"/>
-          <w:lang w:val="ru-RU"/>
-        </w:rPr>
-        <w:t>із</w:t>
-      </w:r>
-      <w:proofErr w:type="spellEnd"/>
-      <w:r>
-        <w:rPr>
-          <w:rFonts w:ascii="Consolas" w:eastAsia="Times New Roman" w:hAnsi="Consolas" w:cs="Times New Roman"/>
-          <w:color w:val="ABB2BF"/>
-          <w:sz w:val="21"/>
-          <w:szCs w:val="21"/>
-          <w:lang w:val="ru-RU"/>
-        </w:rPr>
-        <w:t xml:space="preserve"> </w:t>
-      </w:r>
-      <w:proofErr w:type="spellStart"/>
-      <w:r>
-        <w:rPr>
-          <w:rFonts w:ascii="Consolas" w:eastAsia="Times New Roman" w:hAnsi="Consolas" w:cs="Times New Roman"/>
-          <w:color w:val="ABB2BF"/>
-          <w:sz w:val="21"/>
-          <w:szCs w:val="21"/>
-          <w:lang w:val="ru-RU"/>
-        </w:rPr>
-        <w:t>найстаріших</w:t>
-      </w:r>
-      <w:proofErr w:type="spellEnd"/>
-      <w:r>
-        <w:rPr>
-          <w:rFonts w:ascii="Consolas" w:eastAsia="Times New Roman" w:hAnsi="Consolas" w:cs="Times New Roman"/>
-          <w:color w:val="ABB2BF"/>
-          <w:sz w:val="21"/>
-          <w:szCs w:val="21"/>
-          <w:lang w:val="ru-RU"/>
-        </w:rPr>
-        <w:t xml:space="preserve"> </w:t>
-      </w:r>
-      <w:proofErr w:type="spellStart"/>
-      <w:r>
-        <w:rPr>
-          <w:rFonts w:ascii="Consolas" w:eastAsia="Times New Roman" w:hAnsi="Consolas" w:cs="Times New Roman"/>
-          <w:color w:val="ABB2BF"/>
-          <w:sz w:val="21"/>
-          <w:szCs w:val="21"/>
-          <w:lang w:val="ru-RU"/>
-        </w:rPr>
-        <w:t>історичних</w:t>
-      </w:r>
-      <w:proofErr w:type="spellEnd"/>
-      <w:r>
-        <w:rPr>
-          <w:rFonts w:ascii="Consolas" w:eastAsia="Times New Roman" w:hAnsi="Consolas" w:cs="Times New Roman"/>
-          <w:color w:val="ABB2BF"/>
-          <w:sz w:val="21"/>
-          <w:szCs w:val="21"/>
-          <w:lang w:val="ru-RU"/>
-        </w:rPr>
-        <w:t xml:space="preserve"> </w:t>
-      </w:r>
-      <w:proofErr w:type="spellStart"/>
-      <w:r>
-        <w:rPr>
-          <w:rFonts w:ascii="Consolas" w:eastAsia="Times New Roman" w:hAnsi="Consolas" w:cs="Times New Roman"/>
-          <w:color w:val="ABB2BF"/>
-          <w:sz w:val="21"/>
-          <w:szCs w:val="21"/>
-          <w:lang w:val="ru-RU"/>
-        </w:rPr>
-        <w:t>центрів</w:t>
-      </w:r>
-      <w:proofErr w:type="spellEnd"/>
-      <w:r>
-        <w:rPr>
-          <w:rFonts w:ascii="Consolas" w:eastAsia="Times New Roman" w:hAnsi="Consolas" w:cs="Times New Roman"/>
-          <w:color w:val="ABB2BF"/>
-          <w:sz w:val="21"/>
-          <w:szCs w:val="21"/>
-          <w:lang w:val="ru-RU"/>
-        </w:rPr>
-        <w:t xml:space="preserve"> </w:t>
-      </w:r>
-      <w:proofErr w:type="spellStart"/>
-      <w:r>
-        <w:rPr>
-          <w:rFonts w:ascii="Consolas" w:eastAsia="Times New Roman" w:hAnsi="Consolas" w:cs="Times New Roman"/>
-          <w:color w:val="ABB2BF"/>
-          <w:sz w:val="21"/>
-          <w:szCs w:val="21"/>
-          <w:lang w:val="ru-RU"/>
-        </w:rPr>
-        <w:t>Східної</w:t>
-      </w:r>
-      <w:proofErr w:type="spellEnd"/>
-      <w:r>
-        <w:rPr>
-          <w:rFonts w:ascii="Consolas" w:eastAsia="Times New Roman" w:hAnsi="Consolas" w:cs="Times New Roman"/>
-          <w:color w:val="ABB2BF"/>
-          <w:sz w:val="21"/>
-          <w:szCs w:val="21"/>
-          <w:lang w:val="ru-RU"/>
-        </w:rPr>
-        <w:t xml:space="preserve"> </w:t>
-      </w:r>
-      <w:proofErr w:type="spellStart"/>
-      <w:r>
-        <w:rPr>
-          <w:rFonts w:ascii="Consolas" w:eastAsia="Times New Roman" w:hAnsi="Consolas" w:cs="Times New Roman"/>
-          <w:color w:val="ABB2BF"/>
-          <w:sz w:val="21"/>
-          <w:szCs w:val="21"/>
-          <w:lang w:val="ru-RU"/>
-        </w:rPr>
-        <w:t>Європи</w:t>
-      </w:r>
-      <w:proofErr w:type="spellEnd"/>
-      <w:r>
-        <w:rPr>
-          <w:rFonts w:ascii="Consolas" w:eastAsia="Times New Roman" w:hAnsi="Consolas" w:cs="Times New Roman"/>
-          <w:color w:val="ABB2BF"/>
-          <w:sz w:val="21"/>
-          <w:szCs w:val="21"/>
-          <w:lang w:val="ru-RU"/>
-        </w:rPr>
-        <w:t xml:space="preserve"> та </w:t>
-      </w:r>
-      <w:proofErr w:type="spellStart"/>
-      <w:r>
-        <w:rPr>
-          <w:rFonts w:ascii="Consolas" w:eastAsia="Times New Roman" w:hAnsi="Consolas" w:cs="Times New Roman"/>
-          <w:color w:val="ABB2BF"/>
-          <w:sz w:val="21"/>
-          <w:szCs w:val="21"/>
-          <w:lang w:val="ru-RU"/>
-        </w:rPr>
-        <w:t>християнства</w:t>
-      </w:r>
-      <w:proofErr w:type="spellEnd"/>
-      <w:r>
-        <w:rPr>
-          <w:rFonts w:ascii="Consolas" w:eastAsia="Times New Roman" w:hAnsi="Consolas" w:cs="Times New Roman"/>
-          <w:color w:val="ABB2BF"/>
-          <w:sz w:val="21"/>
-          <w:szCs w:val="21"/>
-          <w:lang w:val="ru-RU"/>
-        </w:rPr>
-        <w:t xml:space="preserve"> — </w:t>
-      </w:r>
-      <w:proofErr w:type="spellStart"/>
-      <w:r>
-        <w:rPr>
-          <w:rFonts w:ascii="Consolas" w:eastAsia="Times New Roman" w:hAnsi="Consolas" w:cs="Times New Roman"/>
-          <w:color w:val="ABB2BF"/>
-          <w:sz w:val="21"/>
-          <w:szCs w:val="21"/>
-          <w:lang w:val="ru-RU"/>
-        </w:rPr>
-        <w:t>Софійський</w:t>
-      </w:r>
-      <w:proofErr w:type="spellEnd"/>
-      <w:r>
-        <w:rPr>
-          <w:rFonts w:ascii="Consolas" w:eastAsia="Times New Roman" w:hAnsi="Consolas" w:cs="Times New Roman"/>
-          <w:color w:val="ABB2BF"/>
-          <w:sz w:val="21"/>
-          <w:szCs w:val="21"/>
-          <w:lang w:val="ru-RU"/>
-        </w:rPr>
-        <w:t xml:space="preserve"> собор та </w:t>
-      </w:r>
-      <w:proofErr w:type="spellStart"/>
-      <w:r>
-        <w:rPr>
-          <w:rFonts w:ascii="Consolas" w:eastAsia="Times New Roman" w:hAnsi="Consolas" w:cs="Times New Roman"/>
-          <w:color w:val="ABB2BF"/>
-          <w:sz w:val="21"/>
-          <w:szCs w:val="21"/>
-          <w:lang w:val="ru-RU"/>
-        </w:rPr>
-        <w:t>Києво-Печерська</w:t>
-      </w:r>
-      <w:proofErr w:type="spellEnd"/>
+        <w:t xml:space="preserve"> Один із найстаріших історичних центрів Східної Європи та християнства — Софійський собор та Києво-Печерська</w:t>
+      </w:r>
     </w:p>
     <w:p>
       <w:pPr>
@@ -6294,73 +4257,7 @@
           <w:szCs w:val="21"/>
           <w:lang w:val="ru-RU"/>
         </w:rPr>
-        <w:t xml:space="preserve"> лавра </w:t>
-      </w:r>
-      <w:proofErr w:type="spellStart"/>
-      <w:r>
-        <w:rPr>
-          <w:rFonts w:ascii="Consolas" w:eastAsia="Times New Roman" w:hAnsi="Consolas" w:cs="Times New Roman"/>
-          <w:color w:val="ABB2BF"/>
-          <w:sz w:val="21"/>
-          <w:szCs w:val="21"/>
-          <w:lang w:val="ru-RU"/>
-        </w:rPr>
-        <w:t>внесені</w:t>
-      </w:r>
-      <w:proofErr w:type="spellEnd"/>
-      <w:r>
-        <w:rPr>
-          <w:rFonts w:ascii="Consolas" w:eastAsia="Times New Roman" w:hAnsi="Consolas" w:cs="Times New Roman"/>
-          <w:color w:val="ABB2BF"/>
-          <w:sz w:val="21"/>
-          <w:szCs w:val="21"/>
-          <w:lang w:val="ru-RU"/>
-        </w:rPr>
-        <w:t xml:space="preserve"> до списку </w:t>
-      </w:r>
-      <w:proofErr w:type="spellStart"/>
-      <w:r>
-        <w:rPr>
-          <w:rFonts w:ascii="Consolas" w:eastAsia="Times New Roman" w:hAnsi="Consolas" w:cs="Times New Roman"/>
-          <w:color w:val="ABB2BF"/>
-          <w:sz w:val="21"/>
-          <w:szCs w:val="21"/>
-          <w:lang w:val="ru-RU"/>
-        </w:rPr>
-        <w:t>Світової</w:t>
-      </w:r>
-      <w:proofErr w:type="spellEnd"/>
-      <w:r>
-        <w:rPr>
-          <w:rFonts w:ascii="Consolas" w:eastAsia="Times New Roman" w:hAnsi="Consolas" w:cs="Times New Roman"/>
-          <w:color w:val="ABB2BF"/>
-          <w:sz w:val="21"/>
-          <w:szCs w:val="21"/>
-          <w:lang w:val="ru-RU"/>
-        </w:rPr>
-        <w:t xml:space="preserve"> </w:t>
-      </w:r>
-      <w:proofErr w:type="spellStart"/>
-      <w:r>
-        <w:rPr>
-          <w:rFonts w:ascii="Consolas" w:eastAsia="Times New Roman" w:hAnsi="Consolas" w:cs="Times New Roman"/>
-          <w:color w:val="ABB2BF"/>
-          <w:sz w:val="21"/>
-          <w:szCs w:val="21"/>
-          <w:lang w:val="ru-RU"/>
-        </w:rPr>
-        <w:t>спадщини</w:t>
-      </w:r>
-      <w:proofErr w:type="spellEnd"/>
-      <w:r>
-        <w:rPr>
-          <w:rFonts w:ascii="Consolas" w:eastAsia="Times New Roman" w:hAnsi="Consolas" w:cs="Times New Roman"/>
-          <w:color w:val="ABB2BF"/>
-          <w:sz w:val="21"/>
-          <w:szCs w:val="21"/>
-          <w:lang w:val="ru-RU"/>
-        </w:rPr>
-        <w:t xml:space="preserve"> ЮНЕСКО.&lt;/</w:t>
+        <w:t xml:space="preserve"> лавра внесені до списку Світової спадщини ЮНЕСКО.&lt;/</w:t>
       </w:r>
       <w:r>
         <w:rPr>
@@ -6458,7 +4355,6 @@
         </w:rPr>
         <w:t xml:space="preserve"> </w:t>
       </w:r>
-      <w:proofErr w:type="spellStart"/>
       <w:r>
         <w:rPr>
           <w:rFonts w:ascii="Consolas" w:eastAsia="Times New Roman" w:hAnsi="Consolas" w:cs="Times New Roman"/>
@@ -6468,7 +4364,6 @@
         </w:rPr>
         <w:t>href</w:t>
       </w:r>
-      <w:proofErr w:type="spellEnd"/>
       <w:r>
         <w:rPr>
           <w:rFonts w:ascii="Consolas" w:eastAsia="Times New Roman" w:hAnsi="Consolas" w:cs="Times New Roman"/>
@@ -6496,7 +4391,6 @@
         </w:rPr>
         <w:t>&gt;&lt;</w:t>
       </w:r>
-      <w:proofErr w:type="spellStart"/>
       <w:r>
         <w:rPr>
           <w:rFonts w:ascii="Consolas" w:eastAsia="Times New Roman" w:hAnsi="Consolas" w:cs="Times New Roman"/>
@@ -6506,17 +4400,15 @@
         </w:rPr>
         <w:t>img</w:t>
       </w:r>
-      <w:proofErr w:type="spellEnd"/>
-      <w:r>
-        <w:rPr>
-          <w:rFonts w:ascii="Consolas" w:eastAsia="Times New Roman" w:hAnsi="Consolas" w:cs="Times New Roman"/>
-          <w:color w:val="ABB2BF"/>
-          <w:sz w:val="21"/>
-          <w:szCs w:val="21"/>
-        </w:rPr>
-        <w:t xml:space="preserve"> </w:t>
-      </w:r>
-      <w:proofErr w:type="spellStart"/>
+      <w:r>
+        <w:rPr>
+          <w:rFonts w:ascii="Consolas" w:eastAsia="Times New Roman" w:hAnsi="Consolas" w:cs="Times New Roman"/>
+          <w:color w:val="ABB2BF"/>
+          <w:sz w:val="21"/>
+          <w:szCs w:val="21"/>
+        </w:rPr>
+        <w:t xml:space="preserve"> </w:t>
+      </w:r>
       <w:r>
         <w:rPr>
           <w:rFonts w:ascii="Consolas" w:eastAsia="Times New Roman" w:hAnsi="Consolas" w:cs="Times New Roman"/>
@@ -6526,7 +4418,6 @@
         </w:rPr>
         <w:t>src</w:t>
       </w:r>
-      <w:proofErr w:type="spellEnd"/>
       <w:r>
         <w:rPr>
           <w:rFonts w:ascii="Consolas" w:eastAsia="Times New Roman" w:hAnsi="Consolas" w:cs="Times New Roman"/>
@@ -6543,27 +4434,7 @@
           <w:sz w:val="21"/>
           <w:szCs w:val="21"/>
         </w:rPr>
-        <w:t>"https://kyivcity.gov.ua/</w:t>
-      </w:r>
-      <w:proofErr w:type="spellStart"/>
-      <w:r>
-        <w:rPr>
-          <w:rFonts w:ascii="Consolas" w:eastAsia="Times New Roman" w:hAnsi="Consolas" w:cs="Times New Roman"/>
-          <w:color w:val="98C379"/>
-          <w:sz w:val="21"/>
-          <w:szCs w:val="21"/>
-        </w:rPr>
-        <w:t>img</w:t>
-      </w:r>
-      <w:proofErr w:type="spellEnd"/>
-      <w:r>
-        <w:rPr>
-          <w:rFonts w:ascii="Consolas" w:eastAsia="Times New Roman" w:hAnsi="Consolas" w:cs="Times New Roman"/>
-          <w:color w:val="98C379"/>
-          <w:sz w:val="21"/>
-          <w:szCs w:val="21"/>
-        </w:rPr>
-        <w:t>/item/413210/imgbig.jpg"</w:t>
+        <w:t>"https://kyivcity.gov.ua/img/item/413210/imgbig.jpg"</w:t>
       </w:r>
     </w:p>
     <w:p>
@@ -6870,22 +4741,18 @@
         </w:rPr>
         <w:t>&gt;, &lt;</w:t>
       </w:r>
-      <w:proofErr w:type="spellStart"/>
       <w:r>
         <w:t>ul</w:t>
       </w:r>
-      <w:proofErr w:type="spellEnd"/>
       <w:r>
         <w:rPr>
           <w:lang w:val="uk-UA"/>
         </w:rPr>
         <w:t>&gt;, &lt;</w:t>
       </w:r>
-      <w:proofErr w:type="spellStart"/>
       <w:r>
         <w:t>ol</w:t>
       </w:r>
-      <w:proofErr w:type="spellEnd"/>
       <w:r>
         <w:rPr>
           <w:lang w:val="uk-UA"/>
@@ -6954,11 +4821,17 @@
         </w:rPr>
         <w:t xml:space="preserve">Посилання на репозиторій: </w:t>
       </w:r>
-    </w:p>
-    <w:p>
-      <w:pPr>
-        <w:rPr>
-          <w:lang w:val="uk-UA"/>
+      <w:r>
+        <w:rPr>
+          <w:lang w:val="uk-UA"/>
+        </w:rPr>
+        <w:t>https://github.com/ldvy/web-labs/tree/main/lab1</w:t>
+      </w:r>
+    </w:p>
+    <w:p>
+      <w:pPr>
+        <w:rPr>
+          <w:lang w:val="ru-RU"/>
         </w:rPr>
       </w:pPr>
       <w:r>
@@ -6966,6 +4839,12 @@
           <w:lang w:val="uk-UA"/>
         </w:rPr>
         <w:t xml:space="preserve">Посилання на веб сторінку: </w:t>
+      </w:r>
+      <w:r>
+        <w:rPr>
+          <w:lang w:val="uk-UA"/>
+        </w:rPr>
+        <w:t>https://ldvy.github.io/web-labs/lab1/index.html</w:t>
       </w:r>
     </w:p>
     <w:sectPr>

</xml_diff>